<commit_message>
Feature #3 : Support all RDATA
</commit_message>
<xml_diff>
--- a/Doc.docx
+++ b/Doc.docx
@@ -133,35 +133,7 @@
               <w:rPr>
                 <w:lang w:val="fr-FR"/>
               </w:rPr>
-              <w:t>La structure « </w:t>
-            </w:r>
-            <w:proofErr w:type="spellStart"/>
-            <w:r>
-              <w:rPr>
-                <w:lang w:val="fr-FR"/>
-              </w:rPr>
-              <w:t>Safety</w:t>
-            </w:r>
-            <w:proofErr w:type="spellEnd"/>
-            <w:r>
-              <w:rPr>
-                <w:lang w:val="fr-FR"/>
-              </w:rPr>
-              <w:t xml:space="preserve"> Belt » a la </w:t>
-            </w:r>
-            <w:proofErr w:type="spellStart"/>
-            <w:r>
-              <w:rPr>
-                <w:lang w:val="fr-FR"/>
-              </w:rPr>
-              <w:t>meme</w:t>
-            </w:r>
-            <w:proofErr w:type="spellEnd"/>
-            <w:r>
-              <w:rPr>
-                <w:lang w:val="fr-FR"/>
-              </w:rPr>
-              <w:t xml:space="preserve"> forme que “SLIST”</w:t>
+              <w:t>La structure « Safety Belt » a la meme forme que “SLIST”</w:t>
             </w:r>
             <w:r>
               <w:rPr>
@@ -187,35 +159,7 @@
               <w:rPr>
                 <w:lang w:val="fr-FR"/>
               </w:rPr>
-              <w:t>qui seront utilisés par le « </w:t>
-            </w:r>
-            <w:proofErr w:type="spellStart"/>
-            <w:r>
-              <w:rPr>
-                <w:lang w:val="fr-FR"/>
-              </w:rPr>
-              <w:t>resolver</w:t>
-            </w:r>
-            <w:proofErr w:type="spellEnd"/>
-            <w:r>
-              <w:rPr>
-                <w:lang w:val="fr-FR"/>
-              </w:rPr>
-              <w:t> </w:t>
-            </w:r>
-            <w:proofErr w:type="gramStart"/>
-            <w:r>
-              <w:rPr>
-                <w:lang w:val="fr-FR"/>
-              </w:rPr>
-              <w:t>»  lorsqu’il</w:t>
-            </w:r>
-            <w:proofErr w:type="gramEnd"/>
-            <w:r>
-              <w:rPr>
-                <w:lang w:val="fr-FR"/>
-              </w:rPr>
-              <w:t xml:space="preserve"> n’y a pas d’information dans le cache.</w:t>
+              <w:t>qui seront utilisés par le « resolver »  lorsqu’il n’y a pas d’information dans le cache.</w:t>
             </w:r>
           </w:p>
           <w:p>
@@ -326,21 +270,7 @@
         <w:rPr>
           <w:lang w:val="fr-FR"/>
         </w:rPr>
-        <w:t>Le « </w:t>
-      </w:r>
-      <w:proofErr w:type="spellStart"/>
-      <w:r>
-        <w:rPr>
-          <w:lang w:val="fr-FR"/>
-        </w:rPr>
-        <w:t>resolver</w:t>
-      </w:r>
-      <w:proofErr w:type="spellEnd"/>
-      <w:r>
-        <w:rPr>
-          <w:lang w:val="fr-FR"/>
-        </w:rPr>
-        <w:t> » permet de lancer des requêtes DNS pour la résolution de nom. Il existe 2 modes d’interrogation :</w:t>
+        <w:t>Le « resolver » permet de lancer des requêtes DNS pour la résolution de nom. Il existe 2 modes d’interrogation :</w:t>
       </w:r>
     </w:p>
     <w:p>
@@ -448,21 +378,7 @@
         <w:rPr>
           <w:lang w:val="fr-FR"/>
         </w:rPr>
-        <w:t xml:space="preserve">d’autres serveurs de noms si le nom de </w:t>
-      </w:r>
-      <w:proofErr w:type="gramStart"/>
-      <w:r>
-        <w:rPr>
-          <w:lang w:val="fr-FR"/>
-        </w:rPr>
-        <w:t>domaine</w:t>
-      </w:r>
-      <w:proofErr w:type="gramEnd"/>
-      <w:r>
-        <w:rPr>
-          <w:lang w:val="fr-FR"/>
-        </w:rPr>
-        <w:t xml:space="preserve"> concerné par la requête n’est pas dans son cache et se trouve dans une zone pour laquelle il n’est pas </w:t>
+        <w:t xml:space="preserve">d’autres serveurs de noms si le nom de domaine concerné par la requête n’est pas dans son cache et se trouve dans une zone pour laquelle il n’est pas </w:t>
       </w:r>
       <w:r>
         <w:rPr>
@@ -597,14 +513,12 @@
         </w:rPr>
         <w:t xml:space="preserve"> et le mode itératif par les </w:t>
       </w:r>
-      <w:proofErr w:type="spellStart"/>
       <w:r>
         <w:rPr>
           <w:lang w:val="fr-FR"/>
         </w:rPr>
         <w:t>resolvers</w:t>
       </w:r>
-      <w:proofErr w:type="spellEnd"/>
       <w:r>
         <w:rPr>
           <w:lang w:val="fr-FR"/>
@@ -659,21 +573,7 @@
         <w:rPr>
           <w:lang w:val="fr-FR"/>
         </w:rPr>
-        <w:t xml:space="preserve">de traiter des requêtes récursives sont appelées des serveurs </w:t>
-      </w:r>
-      <w:proofErr w:type="gramStart"/>
-      <w:r>
-        <w:rPr>
-          <w:lang w:val="fr-FR"/>
-        </w:rPr>
-        <w:t>de</w:t>
-      </w:r>
-      <w:proofErr w:type="gramEnd"/>
-      <w:r>
-        <w:rPr>
-          <w:lang w:val="fr-FR"/>
-        </w:rPr>
-        <w:t xml:space="preserve"> noms récursifs. </w:t>
+        <w:t xml:space="preserve">de traiter des requêtes récursives sont appelées des serveurs de noms récursifs. </w:t>
       </w:r>
       <w:r>
         <w:rPr>
@@ -681,14 +581,12 @@
         </w:rPr>
         <w:t xml:space="preserve">Afin d’améliorer leurs performances et éviter la surcharge du réseau, les serveurs </w:t>
       </w:r>
-      <w:proofErr w:type="gramStart"/>
       <w:r>
         <w:rPr>
           <w:lang w:val="fr-FR"/>
         </w:rPr>
         <w:t>récursifs</w:t>
       </w:r>
-      <w:proofErr w:type="gramEnd"/>
       <w:r>
         <w:rPr>
           <w:lang w:val="fr-FR"/>
@@ -839,16 +737,8 @@
         <w:rPr>
           <w:lang w:val="fr-FR"/>
         </w:rPr>
-        <w:t xml:space="preserve">Serveur </w:t>
-      </w:r>
-      <w:proofErr w:type="spellStart"/>
-      <w:r>
-        <w:rPr>
-          <w:lang w:val="fr-FR"/>
-        </w:rPr>
-        <w:t>forward</w:t>
-      </w:r>
-      <w:proofErr w:type="spellEnd"/>
+        <w:t>Serveur forward</w:t>
+      </w:r>
     </w:p>
     <w:p>
       <w:pPr>
@@ -987,14 +877,6 @@
         </w:rPr>
         <w:t>Serveur autoritaire</w:t>
       </w:r>
-    </w:p>
-    <w:p>
-      <w:pPr>
-        <w:pStyle w:val="Sansinterligne"/>
-        <w:rPr>
-          <w:lang w:val="fr-FR"/>
-        </w:rPr>
-      </w:pPr>
     </w:p>
     <w:p>
       <w:pPr>
@@ -1096,14 +978,12 @@
         </w:rPr>
         <w:t>« </w:t>
       </w:r>
-      <w:proofErr w:type="spellStart"/>
       <w:r>
         <w:rPr>
           <w:lang w:val="fr-FR"/>
         </w:rPr>
         <w:t>resolver</w:t>
       </w:r>
-      <w:proofErr w:type="spellEnd"/>
       <w:r>
         <w:rPr>
           <w:lang w:val="fr-FR"/>
@@ -1138,100 +1018,84 @@
         <w:rPr>
           <w:lang w:val="fr-FR"/>
         </w:rPr>
-        <w:t>Le « </w:t>
-      </w:r>
-      <w:proofErr w:type="spellStart"/>
+        <w:t xml:space="preserve">Le « resolver » a besoin de déterminer les meilleurs </w:t>
+      </w:r>
+      <w:r>
+        <w:rPr>
+          <w:lang w:val="fr-FR"/>
+        </w:rPr>
+        <w:t xml:space="preserve">serveurs à </w:t>
+      </w:r>
+      <w:r>
+        <w:rPr>
+          <w:lang w:val="fr-FR"/>
+        </w:rPr>
+        <w:t>interroger</w:t>
+      </w:r>
+      <w:r>
+        <w:rPr>
+          <w:lang w:val="fr-FR"/>
+        </w:rPr>
+        <w:t xml:space="preserve">, </w:t>
+      </w:r>
+      <w:r>
+        <w:rPr>
+          <w:lang w:val="fr-FR"/>
+        </w:rPr>
+        <w:t xml:space="preserve">il </w:t>
+      </w:r>
+      <w:r>
+        <w:rPr>
+          <w:lang w:val="fr-FR"/>
+        </w:rPr>
+        <w:t xml:space="preserve">va rechercher </w:t>
+      </w:r>
+      <w:r>
+        <w:rPr>
+          <w:lang w:val="fr-FR"/>
+        </w:rPr>
+        <w:t xml:space="preserve">« NS » </w:t>
+      </w:r>
+      <w:r>
+        <w:rPr>
+          <w:lang w:val="fr-FR"/>
+        </w:rPr>
+        <w:t>pour les domaines « ISI.EDU », « EDU » et la racine.</w:t>
+      </w:r>
+    </w:p>
+    <w:p>
+      <w:pPr>
+        <w:pStyle w:val="Sansinterligne"/>
+        <w:rPr>
+          <w:lang w:val="fr-FR"/>
+        </w:rPr>
+      </w:pPr>
+    </w:p>
+    <w:p>
+      <w:pPr>
+        <w:pStyle w:val="Sansinterligne"/>
+        <w:rPr>
+          <w:lang w:val="fr-FR"/>
+        </w:rPr>
+      </w:pPr>
+      <w:r>
+        <w:rPr>
+          <w:lang w:val="fr-FR"/>
+        </w:rPr>
+        <w:t xml:space="preserve">Le </w:t>
+      </w:r>
+      <w:r>
+        <w:rPr>
+          <w:lang w:val="fr-FR"/>
+        </w:rPr>
+        <w:t>« </w:t>
+      </w:r>
       <w:r>
         <w:rPr>
           <w:lang w:val="fr-FR"/>
         </w:rPr>
         <w:t>resolver</w:t>
       </w:r>
-      <w:proofErr w:type="spellEnd"/>
-      <w:r>
-        <w:rPr>
-          <w:lang w:val="fr-FR"/>
-        </w:rPr>
-        <w:t xml:space="preserve"> » a besoin de déterminer les meilleurs </w:t>
-      </w:r>
-      <w:r>
-        <w:rPr>
-          <w:lang w:val="fr-FR"/>
-        </w:rPr>
-        <w:t xml:space="preserve">serveurs à </w:t>
-      </w:r>
-      <w:r>
-        <w:rPr>
-          <w:lang w:val="fr-FR"/>
-        </w:rPr>
-        <w:t>interroger</w:t>
-      </w:r>
-      <w:r>
-        <w:rPr>
-          <w:lang w:val="fr-FR"/>
-        </w:rPr>
-        <w:t xml:space="preserve">, </w:t>
-      </w:r>
-      <w:r>
-        <w:rPr>
-          <w:lang w:val="fr-FR"/>
-        </w:rPr>
-        <w:t xml:space="preserve">il </w:t>
-      </w:r>
-      <w:r>
-        <w:rPr>
-          <w:lang w:val="fr-FR"/>
-        </w:rPr>
-        <w:t xml:space="preserve">va rechercher </w:t>
-      </w:r>
-      <w:r>
-        <w:rPr>
-          <w:lang w:val="fr-FR"/>
-        </w:rPr>
-        <w:t xml:space="preserve">« NS » </w:t>
-      </w:r>
-      <w:r>
-        <w:rPr>
-          <w:lang w:val="fr-FR"/>
-        </w:rPr>
-        <w:t>pour les domaines « ISI.EDU », « EDU » et la racine.</w:t>
-      </w:r>
-    </w:p>
-    <w:p>
-      <w:pPr>
-        <w:pStyle w:val="Sansinterligne"/>
-        <w:rPr>
-          <w:lang w:val="fr-FR"/>
-        </w:rPr>
-      </w:pPr>
-    </w:p>
-    <w:p>
-      <w:pPr>
-        <w:pStyle w:val="Sansinterligne"/>
-        <w:rPr>
-          <w:lang w:val="fr-FR"/>
-        </w:rPr>
-      </w:pPr>
-      <w:r>
-        <w:rPr>
-          <w:lang w:val="fr-FR"/>
-        </w:rPr>
-        <w:t xml:space="preserve">Le </w:t>
-      </w:r>
-      <w:r>
-        <w:rPr>
-          <w:lang w:val="fr-FR"/>
-        </w:rPr>
-        <w:t>« </w:t>
-      </w:r>
-      <w:proofErr w:type="spellStart"/>
-      <w:r>
-        <w:rPr>
-          <w:lang w:val="fr-FR"/>
-        </w:rPr>
-        <w:t>resolver</w:t>
-      </w:r>
-      <w:proofErr w:type="spellEnd"/>
       <w:r>
         <w:rPr>
           <w:lang w:val="fr-FR"/>
@@ -1457,19 +1321,11 @@
           <w:lang w:val="fr-FR"/>
         </w:rPr>
       </w:pPr>
-      <w:proofErr w:type="gramStart"/>
-      <w:r>
-        <w:rPr>
-          <w:lang w:val="fr-FR"/>
-        </w:rPr>
-        <w:t>Si il</w:t>
-      </w:r>
-      <w:proofErr w:type="gramEnd"/>
-      <w:r>
-        <w:rPr>
-          <w:lang w:val="fr-FR"/>
-        </w:rPr>
-        <w:t xml:space="preserve"> y a un « timeout » alors le </w:t>
+      <w:r>
+        <w:rPr>
+          <w:lang w:val="fr-FR"/>
+        </w:rPr>
+        <w:t xml:space="preserve">Si il y a un « timeout » alors le </w:t>
       </w:r>
       <w:r>
         <w:rPr>
@@ -1477,14 +1333,12 @@
         </w:rPr>
         <w:t>« </w:t>
       </w:r>
-      <w:proofErr w:type="spellStart"/>
       <w:r>
         <w:rPr>
           <w:lang w:val="fr-FR"/>
         </w:rPr>
         <w:t>resolver</w:t>
       </w:r>
-      <w:proofErr w:type="spellEnd"/>
       <w:r>
         <w:rPr>
           <w:lang w:val="fr-FR"/>
@@ -1708,14 +1562,12 @@
                 <w:lang w:val="fr-FR"/>
               </w:rPr>
             </w:pPr>
-            <w:proofErr w:type="spellStart"/>
             <w:r>
               <w:rPr>
                 <w:lang w:val="fr-FR"/>
               </w:rPr>
               <w:t>Authority</w:t>
             </w:r>
-            <w:proofErr w:type="spellEnd"/>
           </w:p>
         </w:tc>
         <w:tc>
@@ -1778,14 +1630,12 @@
                 <w:lang w:val="fr-FR"/>
               </w:rPr>
             </w:pPr>
-            <w:proofErr w:type="spellStart"/>
             <w:r>
               <w:rPr>
                 <w:lang w:val="fr-FR"/>
               </w:rPr>
               <w:t>Additional</w:t>
             </w:r>
-            <w:proofErr w:type="spellEnd"/>
           </w:p>
         </w:tc>
         <w:tc>
@@ -1870,14 +1720,12 @@
         </w:rPr>
         <w:t>« </w:t>
       </w:r>
-      <w:proofErr w:type="spellStart"/>
       <w:r>
         <w:rPr>
           <w:lang w:val="fr-FR"/>
         </w:rPr>
         <w:t>resolver</w:t>
       </w:r>
-      <w:proofErr w:type="spellEnd"/>
       <w:r>
         <w:rPr>
           <w:lang w:val="fr-FR"/>
@@ -1926,6 +1774,7 @@
         <w:rPr>
           <w:lang w:val="fr-FR"/>
         </w:rPr>
+        <w:lastRenderedPageBreak/>
         <w:t>A.ISI.EDU</w:t>
       </w:r>
     </w:p>
@@ -1975,13 +1824,2745 @@
     </w:p>
     <w:p>
       <w:pPr>
-        <w:pStyle w:val="Sansinterligne"/>
-        <w:rPr>
-          <w:lang w:val="fr-FR"/>
-        </w:rPr>
-      </w:pPr>
-      <w:bookmarkStart w:id="0" w:name="_GoBack"/>
-      <w:bookmarkEnd w:id="0"/>
+        <w:pStyle w:val="Titre2"/>
+        <w:rPr>
+          <w:lang w:val="fr-FR"/>
+        </w:rPr>
+      </w:pPr>
+      <w:r>
+        <w:rPr>
+          <w:lang w:val="fr-FR"/>
+        </w:rPr>
+        <w:t>Réponses</w:t>
+      </w:r>
+    </w:p>
+    <w:p>
+      <w:pPr>
+        <w:pStyle w:val="Sansinterligne"/>
+        <w:rPr>
+          <w:lang w:val="fr-FR"/>
+        </w:rPr>
+      </w:pPr>
+    </w:p>
+    <w:p>
+      <w:pPr>
+        <w:pStyle w:val="Titre3"/>
+        <w:rPr>
+          <w:lang w:val="fr-FR"/>
+        </w:rPr>
+      </w:pPr>
+      <w:r>
+        <w:rPr>
+          <w:lang w:val="fr-FR"/>
+        </w:rPr>
+        <w:t>CNAME RDATA format</w:t>
+      </w:r>
+    </w:p>
+    <w:p>
+      <w:pPr>
+        <w:pStyle w:val="Sansinterligne"/>
+        <w:rPr>
+          <w:lang w:val="fr-FR"/>
+        </w:rPr>
+      </w:pPr>
+    </w:p>
+    <w:tbl>
+      <w:tblPr>
+        <w:tblStyle w:val="Listeclaire"/>
+        <w:tblW w:w="0" w:type="auto"/>
+        <w:tblLook w:val="04A0" w:firstRow="1" w:lastRow="0" w:firstColumn="1" w:lastColumn="0" w:noHBand="0" w:noVBand="1"/>
+      </w:tblPr>
+      <w:tblGrid>
+        <w:gridCol w:w="1101"/>
+        <w:gridCol w:w="8111"/>
+      </w:tblGrid>
+      <w:tr>
+        <w:trPr>
+          <w:cnfStyle w:val="100000000000" w:firstRow="1" w:lastRow="0" w:firstColumn="0" w:lastColumn="0" w:oddVBand="0" w:evenVBand="0" w:oddHBand="0" w:evenHBand="0" w:firstRowFirstColumn="0" w:firstRowLastColumn="0" w:lastRowFirstColumn="0" w:lastRowLastColumn="0"/>
+        </w:trPr>
+        <w:tc>
+          <w:tcPr>
+            <w:cnfStyle w:val="001000000000" w:firstRow="0" w:lastRow="0" w:firstColumn="1" w:lastColumn="0" w:oddVBand="0" w:evenVBand="0" w:oddHBand="0" w:evenHBand="0" w:firstRowFirstColumn="0" w:firstRowLastColumn="0" w:lastRowFirstColumn="0" w:lastRowLastColumn="0"/>
+            <w:tcW w:w="1101" w:type="dxa"/>
+          </w:tcPr>
+          <w:p>
+            <w:pPr>
+              <w:pStyle w:val="Sansinterligne"/>
+              <w:jc w:val="center"/>
+              <w:rPr>
+                <w:lang w:val="fr-FR"/>
+              </w:rPr>
+            </w:pPr>
+            <w:r>
+              <w:rPr>
+                <w:lang w:val="fr-FR"/>
+              </w:rPr>
+              <w:t>Champ</w:t>
+            </w:r>
+          </w:p>
+        </w:tc>
+        <w:tc>
+          <w:tcPr>
+            <w:tcW w:w="8111" w:type="dxa"/>
+          </w:tcPr>
+          <w:p>
+            <w:pPr>
+              <w:pStyle w:val="Sansinterligne"/>
+              <w:jc w:val="center"/>
+              <w:cnfStyle w:val="100000000000" w:firstRow="1" w:lastRow="0" w:firstColumn="0" w:lastColumn="0" w:oddVBand="0" w:evenVBand="0" w:oddHBand="0" w:evenHBand="0" w:firstRowFirstColumn="0" w:firstRowLastColumn="0" w:lastRowFirstColumn="0" w:lastRowLastColumn="0"/>
+              <w:rPr>
+                <w:lang w:val="fr-FR"/>
+              </w:rPr>
+            </w:pPr>
+            <w:r>
+              <w:rPr>
+                <w:lang w:val="fr-FR"/>
+              </w:rPr>
+              <w:t>Description</w:t>
+            </w:r>
+          </w:p>
+        </w:tc>
+      </w:tr>
+      <w:tr>
+        <w:trPr>
+          <w:cnfStyle w:val="000000100000" w:firstRow="0" w:lastRow="0" w:firstColumn="0" w:lastColumn="0" w:oddVBand="0" w:evenVBand="0" w:oddHBand="1" w:evenHBand="0" w:firstRowFirstColumn="0" w:firstRowLastColumn="0" w:lastRowFirstColumn="0" w:lastRowLastColumn="0"/>
+        </w:trPr>
+        <w:tc>
+          <w:tcPr>
+            <w:cnfStyle w:val="001000000000" w:firstRow="0" w:lastRow="0" w:firstColumn="1" w:lastColumn="0" w:oddVBand="0" w:evenVBand="0" w:oddHBand="0" w:evenHBand="0" w:firstRowFirstColumn="0" w:firstRowLastColumn="0" w:lastRowFirstColumn="0" w:lastRowLastColumn="0"/>
+            <w:tcW w:w="1101" w:type="dxa"/>
+          </w:tcPr>
+          <w:p>
+            <w:pPr>
+              <w:pStyle w:val="Sansinterligne"/>
+              <w:rPr>
+                <w:lang w:val="fr-FR"/>
+              </w:rPr>
+            </w:pPr>
+            <w:r>
+              <w:rPr>
+                <w:lang w:val="fr-FR"/>
+              </w:rPr>
+              <w:t>CNAME</w:t>
+            </w:r>
+          </w:p>
+        </w:tc>
+        <w:tc>
+          <w:tcPr>
+            <w:tcW w:w="8111" w:type="dxa"/>
+          </w:tcPr>
+          <w:p>
+            <w:pPr>
+              <w:pStyle w:val="Sansinterligne"/>
+              <w:cnfStyle w:val="000000100000" w:firstRow="0" w:lastRow="0" w:firstColumn="0" w:lastColumn="0" w:oddVBand="0" w:evenVBand="0" w:oddHBand="1" w:evenHBand="0" w:firstRowFirstColumn="0" w:firstRowLastColumn="0" w:lastRowFirstColumn="0" w:lastRowLastColumn="0"/>
+              <w:rPr>
+                <w:lang w:val="en-US"/>
+              </w:rPr>
+            </w:pPr>
+            <w:r>
+              <w:rPr>
+                <w:lang w:val="en-US"/>
+              </w:rPr>
+              <w:t>A &lt;domain-name&gt; which specifies the canonical or primary name for the owner</w:t>
+            </w:r>
+          </w:p>
+        </w:tc>
+      </w:tr>
+    </w:tbl>
+    <w:p>
+      <w:pPr>
+        <w:pStyle w:val="Sansinterligne"/>
+        <w:rPr>
+          <w:lang w:val="en-US"/>
+        </w:rPr>
+      </w:pPr>
+    </w:p>
+    <w:p>
+      <w:pPr>
+        <w:pStyle w:val="Titre3"/>
+        <w:rPr>
+          <w:lang w:val="en-US"/>
+        </w:rPr>
+      </w:pPr>
+      <w:r>
+        <w:rPr>
+          <w:lang w:val="en-US"/>
+        </w:rPr>
+        <w:t>HINFO RDATA format</w:t>
+      </w:r>
+    </w:p>
+    <w:p>
+      <w:pPr>
+        <w:pStyle w:val="Sansinterligne"/>
+        <w:rPr>
+          <w:lang w:val="en-US"/>
+        </w:rPr>
+      </w:pPr>
+    </w:p>
+    <w:tbl>
+      <w:tblPr>
+        <w:tblStyle w:val="Listeclaire"/>
+        <w:tblW w:w="0" w:type="auto"/>
+        <w:tblLook w:val="04A0" w:firstRow="1" w:lastRow="0" w:firstColumn="1" w:lastColumn="0" w:noHBand="0" w:noVBand="1"/>
+      </w:tblPr>
+      <w:tblGrid>
+        <w:gridCol w:w="1101"/>
+        <w:gridCol w:w="8111"/>
+      </w:tblGrid>
+      <w:tr>
+        <w:trPr>
+          <w:cnfStyle w:val="100000000000" w:firstRow="1" w:lastRow="0" w:firstColumn="0" w:lastColumn="0" w:oddVBand="0" w:evenVBand="0" w:oddHBand="0" w:evenHBand="0" w:firstRowFirstColumn="0" w:firstRowLastColumn="0" w:lastRowFirstColumn="0" w:lastRowLastColumn="0"/>
+        </w:trPr>
+        <w:tc>
+          <w:tcPr>
+            <w:cnfStyle w:val="001000000000" w:firstRow="0" w:lastRow="0" w:firstColumn="1" w:lastColumn="0" w:oddVBand="0" w:evenVBand="0" w:oddHBand="0" w:evenHBand="0" w:firstRowFirstColumn="0" w:firstRowLastColumn="0" w:lastRowFirstColumn="0" w:lastRowLastColumn="0"/>
+            <w:tcW w:w="1101" w:type="dxa"/>
+          </w:tcPr>
+          <w:p>
+            <w:pPr>
+              <w:pStyle w:val="Sansinterligne"/>
+              <w:jc w:val="center"/>
+              <w:rPr>
+                <w:lang w:val="fr-FR"/>
+              </w:rPr>
+            </w:pPr>
+            <w:r>
+              <w:rPr>
+                <w:lang w:val="fr-FR"/>
+              </w:rPr>
+              <w:t>Champ</w:t>
+            </w:r>
+          </w:p>
+        </w:tc>
+        <w:tc>
+          <w:tcPr>
+            <w:tcW w:w="8111" w:type="dxa"/>
+          </w:tcPr>
+          <w:p>
+            <w:pPr>
+              <w:pStyle w:val="Sansinterligne"/>
+              <w:jc w:val="center"/>
+              <w:cnfStyle w:val="100000000000" w:firstRow="1" w:lastRow="0" w:firstColumn="0" w:lastColumn="0" w:oddVBand="0" w:evenVBand="0" w:oddHBand="0" w:evenHBand="0" w:firstRowFirstColumn="0" w:firstRowLastColumn="0" w:lastRowFirstColumn="0" w:lastRowLastColumn="0"/>
+              <w:rPr>
+                <w:lang w:val="fr-FR"/>
+              </w:rPr>
+            </w:pPr>
+            <w:r>
+              <w:rPr>
+                <w:lang w:val="fr-FR"/>
+              </w:rPr>
+              <w:t>Description</w:t>
+            </w:r>
+          </w:p>
+        </w:tc>
+      </w:tr>
+      <w:tr>
+        <w:trPr>
+          <w:cnfStyle w:val="000000100000" w:firstRow="0" w:lastRow="0" w:firstColumn="0" w:lastColumn="0" w:oddVBand="0" w:evenVBand="0" w:oddHBand="1" w:evenHBand="0" w:firstRowFirstColumn="0" w:firstRowLastColumn="0" w:lastRowFirstColumn="0" w:lastRowLastColumn="0"/>
+        </w:trPr>
+        <w:tc>
+          <w:tcPr>
+            <w:cnfStyle w:val="001000000000" w:firstRow="0" w:lastRow="0" w:firstColumn="1" w:lastColumn="0" w:oddVBand="0" w:evenVBand="0" w:oddHBand="0" w:evenHBand="0" w:firstRowFirstColumn="0" w:firstRowLastColumn="0" w:lastRowFirstColumn="0" w:lastRowLastColumn="0"/>
+            <w:tcW w:w="1101" w:type="dxa"/>
+          </w:tcPr>
+          <w:p>
+            <w:pPr>
+              <w:pStyle w:val="Sansinterligne"/>
+              <w:rPr>
+                <w:lang w:val="fr-FR"/>
+              </w:rPr>
+            </w:pPr>
+            <w:r>
+              <w:rPr>
+                <w:lang w:val="fr-FR"/>
+              </w:rPr>
+              <w:t>CPU</w:t>
+            </w:r>
+          </w:p>
+        </w:tc>
+        <w:tc>
+          <w:tcPr>
+            <w:tcW w:w="8111" w:type="dxa"/>
+          </w:tcPr>
+          <w:p>
+            <w:pPr>
+              <w:pStyle w:val="Sansinterligne"/>
+              <w:cnfStyle w:val="000000100000" w:firstRow="0" w:lastRow="0" w:firstColumn="0" w:lastColumn="0" w:oddVBand="0" w:evenVBand="0" w:oddHBand="1" w:evenHBand="0" w:firstRowFirstColumn="0" w:firstRowLastColumn="0" w:lastRowFirstColumn="0" w:lastRowLastColumn="0"/>
+              <w:rPr>
+                <w:lang w:val="en-US"/>
+              </w:rPr>
+            </w:pPr>
+            <w:r>
+              <w:rPr>
+                <w:lang w:val="en-US"/>
+              </w:rPr>
+              <w:t>A &lt;character-string&gt; which specifies the CPU type</w:t>
+            </w:r>
+          </w:p>
+        </w:tc>
+      </w:tr>
+      <w:tr>
+        <w:tc>
+          <w:tcPr>
+            <w:cnfStyle w:val="001000000000" w:firstRow="0" w:lastRow="0" w:firstColumn="1" w:lastColumn="0" w:oddVBand="0" w:evenVBand="0" w:oddHBand="0" w:evenHBand="0" w:firstRowFirstColumn="0" w:firstRowLastColumn="0" w:lastRowFirstColumn="0" w:lastRowLastColumn="0"/>
+            <w:tcW w:w="1101" w:type="dxa"/>
+          </w:tcPr>
+          <w:p>
+            <w:pPr>
+              <w:pStyle w:val="Sansinterligne"/>
+              <w:rPr>
+                <w:lang w:val="en-US"/>
+              </w:rPr>
+            </w:pPr>
+            <w:r>
+              <w:rPr>
+                <w:lang w:val="en-US"/>
+              </w:rPr>
+              <w:t>OS</w:t>
+            </w:r>
+          </w:p>
+        </w:tc>
+        <w:tc>
+          <w:tcPr>
+            <w:tcW w:w="8111" w:type="dxa"/>
+          </w:tcPr>
+          <w:p>
+            <w:pPr>
+              <w:pStyle w:val="Sansinterligne"/>
+              <w:cnfStyle w:val="000000000000" w:firstRow="0" w:lastRow="0" w:firstColumn="0" w:lastColumn="0" w:oddVBand="0" w:evenVBand="0" w:oddHBand="0" w:evenHBand="0" w:firstRowFirstColumn="0" w:firstRowLastColumn="0" w:lastRowFirstColumn="0" w:lastRowLastColumn="0"/>
+              <w:rPr>
+                <w:lang w:val="en-US"/>
+              </w:rPr>
+            </w:pPr>
+            <w:r>
+              <w:rPr>
+                <w:lang w:val="en-US"/>
+              </w:rPr>
+              <w:t>A &lt;character-string&gt; which specifies the operating system type.</w:t>
+            </w:r>
+          </w:p>
+        </w:tc>
+      </w:tr>
+    </w:tbl>
+    <w:p>
+      <w:pPr>
+        <w:pStyle w:val="Sansinterligne"/>
+        <w:rPr>
+          <w:lang w:val="en-US"/>
+        </w:rPr>
+      </w:pPr>
+    </w:p>
+    <w:p>
+      <w:pPr>
+        <w:pStyle w:val="Titre3"/>
+        <w:rPr>
+          <w:lang w:val="en-US"/>
+        </w:rPr>
+      </w:pPr>
+      <w:r>
+        <w:rPr>
+          <w:lang w:val="en-US"/>
+        </w:rPr>
+        <w:t>MB RDATA format</w:t>
+      </w:r>
+    </w:p>
+    <w:p>
+      <w:pPr>
+        <w:pStyle w:val="Sansinterligne"/>
+        <w:rPr>
+          <w:lang w:val="en-US"/>
+        </w:rPr>
+      </w:pPr>
+    </w:p>
+    <w:tbl>
+      <w:tblPr>
+        <w:tblStyle w:val="Listeclaire"/>
+        <w:tblW w:w="0" w:type="auto"/>
+        <w:tblLook w:val="04A0" w:firstRow="1" w:lastRow="0" w:firstColumn="1" w:lastColumn="0" w:noHBand="0" w:noVBand="1"/>
+      </w:tblPr>
+      <w:tblGrid>
+        <w:gridCol w:w="1259"/>
+        <w:gridCol w:w="8029"/>
+      </w:tblGrid>
+      <w:tr>
+        <w:trPr>
+          <w:cnfStyle w:val="100000000000" w:firstRow="1" w:lastRow="0" w:firstColumn="0" w:lastColumn="0" w:oddVBand="0" w:evenVBand="0" w:oddHBand="0" w:evenHBand="0" w:firstRowFirstColumn="0" w:firstRowLastColumn="0" w:lastRowFirstColumn="0" w:lastRowLastColumn="0"/>
+        </w:trPr>
+        <w:tc>
+          <w:tcPr>
+            <w:cnfStyle w:val="001000000000" w:firstRow="0" w:lastRow="0" w:firstColumn="1" w:lastColumn="0" w:oddVBand="0" w:evenVBand="0" w:oddHBand="0" w:evenHBand="0" w:firstRowFirstColumn="0" w:firstRowLastColumn="0" w:lastRowFirstColumn="0" w:lastRowLastColumn="0"/>
+            <w:tcW w:w="1259" w:type="dxa"/>
+          </w:tcPr>
+          <w:p>
+            <w:pPr>
+              <w:pStyle w:val="Sansinterligne"/>
+              <w:jc w:val="center"/>
+              <w:rPr>
+                <w:lang w:val="fr-FR"/>
+              </w:rPr>
+            </w:pPr>
+            <w:r>
+              <w:rPr>
+                <w:lang w:val="fr-FR"/>
+              </w:rPr>
+              <w:t>Champ</w:t>
+            </w:r>
+          </w:p>
+        </w:tc>
+        <w:tc>
+          <w:tcPr>
+            <w:tcW w:w="8029" w:type="dxa"/>
+          </w:tcPr>
+          <w:p>
+            <w:pPr>
+              <w:pStyle w:val="Sansinterligne"/>
+              <w:jc w:val="center"/>
+              <w:cnfStyle w:val="100000000000" w:firstRow="1" w:lastRow="0" w:firstColumn="0" w:lastColumn="0" w:oddVBand="0" w:evenVBand="0" w:oddHBand="0" w:evenHBand="0" w:firstRowFirstColumn="0" w:firstRowLastColumn="0" w:lastRowFirstColumn="0" w:lastRowLastColumn="0"/>
+              <w:rPr>
+                <w:lang w:val="fr-FR"/>
+              </w:rPr>
+            </w:pPr>
+            <w:r>
+              <w:rPr>
+                <w:lang w:val="fr-FR"/>
+              </w:rPr>
+              <w:t>Description</w:t>
+            </w:r>
+          </w:p>
+        </w:tc>
+      </w:tr>
+      <w:tr>
+        <w:trPr>
+          <w:cnfStyle w:val="000000100000" w:firstRow="0" w:lastRow="0" w:firstColumn="0" w:lastColumn="0" w:oddVBand="0" w:evenVBand="0" w:oddHBand="1" w:evenHBand="0" w:firstRowFirstColumn="0" w:firstRowLastColumn="0" w:lastRowFirstColumn="0" w:lastRowLastColumn="0"/>
+        </w:trPr>
+        <w:tc>
+          <w:tcPr>
+            <w:cnfStyle w:val="001000000000" w:firstRow="0" w:lastRow="0" w:firstColumn="1" w:lastColumn="0" w:oddVBand="0" w:evenVBand="0" w:oddHBand="0" w:evenHBand="0" w:firstRowFirstColumn="0" w:firstRowLastColumn="0" w:lastRowFirstColumn="0" w:lastRowLastColumn="0"/>
+            <w:tcW w:w="1259" w:type="dxa"/>
+          </w:tcPr>
+          <w:p>
+            <w:pPr>
+              <w:pStyle w:val="Sansinterligne"/>
+              <w:rPr>
+                <w:lang w:val="fr-FR"/>
+              </w:rPr>
+            </w:pPr>
+            <w:r>
+              <w:rPr>
+                <w:lang w:val="fr-FR"/>
+              </w:rPr>
+              <w:t>MADNAME</w:t>
+            </w:r>
+          </w:p>
+        </w:tc>
+        <w:tc>
+          <w:tcPr>
+            <w:tcW w:w="8029" w:type="dxa"/>
+          </w:tcPr>
+          <w:p>
+            <w:pPr>
+              <w:pStyle w:val="Sansinterligne"/>
+              <w:cnfStyle w:val="000000100000" w:firstRow="0" w:lastRow="0" w:firstColumn="0" w:lastColumn="0" w:oddVBand="0" w:evenVBand="0" w:oddHBand="1" w:evenHBand="0" w:firstRowFirstColumn="0" w:firstRowLastColumn="0" w:lastRowFirstColumn="0" w:lastRowLastColumn="0"/>
+              <w:rPr>
+                <w:lang w:val="en-US"/>
+              </w:rPr>
+            </w:pPr>
+            <w:r>
+              <w:rPr>
+                <w:lang w:val="en-US"/>
+              </w:rPr>
+              <w:t xml:space="preserve">A &lt;domain name&gt; </w:t>
+            </w:r>
+            <w:r>
+              <w:rPr>
+                <w:lang w:val="en-US"/>
+              </w:rPr>
+              <w:t xml:space="preserve">which specifies </w:t>
+            </w:r>
+            <w:r>
+              <w:rPr>
+                <w:lang w:val="en-US"/>
+              </w:rPr>
+              <w:t xml:space="preserve">a host which has </w:t>
+            </w:r>
+            <w:r>
+              <w:rPr>
+                <w:lang w:val="en-US"/>
+              </w:rPr>
+              <w:t xml:space="preserve">the specified </w:t>
+            </w:r>
+            <w:r>
+              <w:rPr>
+                <w:lang w:val="en-US"/>
+              </w:rPr>
+              <w:t>mailbox</w:t>
+            </w:r>
+          </w:p>
+        </w:tc>
+      </w:tr>
+    </w:tbl>
+    <w:p>
+      <w:pPr>
+        <w:pStyle w:val="Sansinterligne"/>
+      </w:pPr>
+    </w:p>
+    <w:p>
+      <w:pPr>
+        <w:pStyle w:val="Titre3"/>
+      </w:pPr>
+      <w:r>
+        <w:t>MG</w:t>
+      </w:r>
+      <w:r>
+        <w:t xml:space="preserve"> RDATA format</w:t>
+      </w:r>
+    </w:p>
+    <w:p>
+      <w:pPr>
+        <w:pStyle w:val="Sansinterligne"/>
+        <w:rPr>
+          <w:lang w:val="en-US"/>
+        </w:rPr>
+      </w:pPr>
+    </w:p>
+    <w:tbl>
+      <w:tblPr>
+        <w:tblStyle w:val="Listeclaire"/>
+        <w:tblW w:w="0" w:type="auto"/>
+        <w:tblLook w:val="04A0" w:firstRow="1" w:lastRow="0" w:firstColumn="1" w:lastColumn="0" w:noHBand="0" w:noVBand="1"/>
+      </w:tblPr>
+      <w:tblGrid>
+        <w:gridCol w:w="1319"/>
+        <w:gridCol w:w="7969"/>
+      </w:tblGrid>
+      <w:tr>
+        <w:trPr>
+          <w:cnfStyle w:val="100000000000" w:firstRow="1" w:lastRow="0" w:firstColumn="0" w:lastColumn="0" w:oddVBand="0" w:evenVBand="0" w:oddHBand="0" w:evenHBand="0" w:firstRowFirstColumn="0" w:firstRowLastColumn="0" w:lastRowFirstColumn="0" w:lastRowLastColumn="0"/>
+        </w:trPr>
+        <w:tc>
+          <w:tcPr>
+            <w:cnfStyle w:val="001000000000" w:firstRow="0" w:lastRow="0" w:firstColumn="1" w:lastColumn="0" w:oddVBand="0" w:evenVBand="0" w:oddHBand="0" w:evenHBand="0" w:firstRowFirstColumn="0" w:firstRowLastColumn="0" w:lastRowFirstColumn="0" w:lastRowLastColumn="0"/>
+            <w:tcW w:w="1259" w:type="dxa"/>
+          </w:tcPr>
+          <w:p>
+            <w:pPr>
+              <w:pStyle w:val="Sansinterligne"/>
+              <w:jc w:val="center"/>
+              <w:rPr>
+                <w:lang w:val="fr-FR"/>
+              </w:rPr>
+            </w:pPr>
+            <w:r>
+              <w:rPr>
+                <w:lang w:val="fr-FR"/>
+              </w:rPr>
+              <w:t>Champ</w:t>
+            </w:r>
+          </w:p>
+        </w:tc>
+        <w:tc>
+          <w:tcPr>
+            <w:tcW w:w="8029" w:type="dxa"/>
+          </w:tcPr>
+          <w:p>
+            <w:pPr>
+              <w:pStyle w:val="Sansinterligne"/>
+              <w:jc w:val="center"/>
+              <w:cnfStyle w:val="100000000000" w:firstRow="1" w:lastRow="0" w:firstColumn="0" w:lastColumn="0" w:oddVBand="0" w:evenVBand="0" w:oddHBand="0" w:evenHBand="0" w:firstRowFirstColumn="0" w:firstRowLastColumn="0" w:lastRowFirstColumn="0" w:lastRowLastColumn="0"/>
+              <w:rPr>
+                <w:lang w:val="fr-FR"/>
+              </w:rPr>
+            </w:pPr>
+            <w:r>
+              <w:rPr>
+                <w:lang w:val="fr-FR"/>
+              </w:rPr>
+              <w:t>Description</w:t>
+            </w:r>
+          </w:p>
+        </w:tc>
+      </w:tr>
+      <w:tr>
+        <w:trPr>
+          <w:cnfStyle w:val="000000100000" w:firstRow="0" w:lastRow="0" w:firstColumn="0" w:lastColumn="0" w:oddVBand="0" w:evenVBand="0" w:oddHBand="1" w:evenHBand="0" w:firstRowFirstColumn="0" w:firstRowLastColumn="0" w:lastRowFirstColumn="0" w:lastRowLastColumn="0"/>
+        </w:trPr>
+        <w:tc>
+          <w:tcPr>
+            <w:cnfStyle w:val="001000000000" w:firstRow="0" w:lastRow="0" w:firstColumn="1" w:lastColumn="0" w:oddVBand="0" w:evenVBand="0" w:oddHBand="0" w:evenHBand="0" w:firstRowFirstColumn="0" w:firstRowLastColumn="0" w:lastRowFirstColumn="0" w:lastRowLastColumn="0"/>
+            <w:tcW w:w="1259" w:type="dxa"/>
+          </w:tcPr>
+          <w:p>
+            <w:pPr>
+              <w:pStyle w:val="Sansinterligne"/>
+              <w:rPr>
+                <w:lang w:val="fr-FR"/>
+              </w:rPr>
+            </w:pPr>
+            <w:r>
+              <w:rPr>
+                <w:lang w:val="fr-FR"/>
+              </w:rPr>
+              <w:t>MGMNAME</w:t>
+            </w:r>
+          </w:p>
+        </w:tc>
+        <w:tc>
+          <w:tcPr>
+            <w:tcW w:w="8029" w:type="dxa"/>
+          </w:tcPr>
+          <w:p>
+            <w:pPr>
+              <w:pStyle w:val="Sansinterligne"/>
+              <w:cnfStyle w:val="000000100000" w:firstRow="0" w:lastRow="0" w:firstColumn="0" w:lastColumn="0" w:oddVBand="0" w:evenVBand="0" w:oddHBand="1" w:evenHBand="0" w:firstRowFirstColumn="0" w:firstRowLastColumn="0" w:lastRowFirstColumn="0" w:lastRowLastColumn="0"/>
+              <w:rPr>
+                <w:lang w:val="en-US"/>
+              </w:rPr>
+            </w:pPr>
+            <w:r>
+              <w:rPr>
+                <w:lang w:val="en-US"/>
+              </w:rPr>
+              <w:t xml:space="preserve">A &lt;domain name&gt; which specifies </w:t>
+            </w:r>
+            <w:r>
+              <w:rPr>
+                <w:lang w:val="en-US"/>
+              </w:rPr>
+              <w:t xml:space="preserve">a mailbox </w:t>
+            </w:r>
+            <w:r>
+              <w:rPr>
+                <w:lang w:val="en-US"/>
+              </w:rPr>
+              <w:t xml:space="preserve">which is a member </w:t>
+            </w:r>
+            <w:r>
+              <w:rPr>
+                <w:lang w:val="en-US"/>
+              </w:rPr>
+              <w:t xml:space="preserve">of the mail </w:t>
+            </w:r>
+            <w:r>
+              <w:rPr>
+                <w:lang w:val="en-US"/>
+              </w:rPr>
+              <w:t xml:space="preserve">group specified </w:t>
+            </w:r>
+            <w:r>
+              <w:rPr>
+                <w:lang w:val="en-US"/>
+              </w:rPr>
+              <w:t>by the domain name.</w:t>
+            </w:r>
+          </w:p>
+        </w:tc>
+      </w:tr>
+    </w:tbl>
+    <w:p>
+      <w:pPr>
+        <w:pStyle w:val="Sansinterligne"/>
+      </w:pPr>
+    </w:p>
+    <w:p>
+      <w:pPr>
+        <w:pStyle w:val="Titre3"/>
+        <w:rPr>
+          <w:lang w:val="en-US"/>
+        </w:rPr>
+      </w:pPr>
+      <w:r>
+        <w:rPr>
+          <w:lang w:val="en-US"/>
+        </w:rPr>
+        <w:t>MINFO RDATA format</w:t>
+      </w:r>
+    </w:p>
+    <w:p>
+      <w:pPr>
+        <w:pStyle w:val="Sansinterligne"/>
+        <w:rPr>
+          <w:lang w:val="en-US"/>
+        </w:rPr>
+      </w:pPr>
+    </w:p>
+    <w:tbl>
+      <w:tblPr>
+        <w:tblStyle w:val="Listeclaire"/>
+        <w:tblW w:w="0" w:type="auto"/>
+        <w:tblLook w:val="04A0" w:firstRow="1" w:lastRow="0" w:firstColumn="1" w:lastColumn="0" w:noHBand="0" w:noVBand="1"/>
+      </w:tblPr>
+      <w:tblGrid>
+        <w:gridCol w:w="1259"/>
+        <w:gridCol w:w="8029"/>
+      </w:tblGrid>
+      <w:tr>
+        <w:trPr>
+          <w:cnfStyle w:val="100000000000" w:firstRow="1" w:lastRow="0" w:firstColumn="0" w:lastColumn="0" w:oddVBand="0" w:evenVBand="0" w:oddHBand="0" w:evenHBand="0" w:firstRowFirstColumn="0" w:firstRowLastColumn="0" w:lastRowFirstColumn="0" w:lastRowLastColumn="0"/>
+        </w:trPr>
+        <w:tc>
+          <w:tcPr>
+            <w:cnfStyle w:val="001000000000" w:firstRow="0" w:lastRow="0" w:firstColumn="1" w:lastColumn="0" w:oddVBand="0" w:evenVBand="0" w:oddHBand="0" w:evenHBand="0" w:firstRowFirstColumn="0" w:firstRowLastColumn="0" w:lastRowFirstColumn="0" w:lastRowLastColumn="0"/>
+            <w:tcW w:w="1259" w:type="dxa"/>
+          </w:tcPr>
+          <w:p>
+            <w:pPr>
+              <w:pStyle w:val="Sansinterligne"/>
+              <w:jc w:val="center"/>
+              <w:rPr>
+                <w:lang w:val="fr-FR"/>
+              </w:rPr>
+            </w:pPr>
+            <w:r>
+              <w:rPr>
+                <w:lang w:val="fr-FR"/>
+              </w:rPr>
+              <w:t>Champ</w:t>
+            </w:r>
+          </w:p>
+        </w:tc>
+        <w:tc>
+          <w:tcPr>
+            <w:tcW w:w="8029" w:type="dxa"/>
+          </w:tcPr>
+          <w:p>
+            <w:pPr>
+              <w:pStyle w:val="Sansinterligne"/>
+              <w:jc w:val="center"/>
+              <w:cnfStyle w:val="100000000000" w:firstRow="1" w:lastRow="0" w:firstColumn="0" w:lastColumn="0" w:oddVBand="0" w:evenVBand="0" w:oddHBand="0" w:evenHBand="0" w:firstRowFirstColumn="0" w:firstRowLastColumn="0" w:lastRowFirstColumn="0" w:lastRowLastColumn="0"/>
+              <w:rPr>
+                <w:lang w:val="fr-FR"/>
+              </w:rPr>
+            </w:pPr>
+            <w:r>
+              <w:rPr>
+                <w:lang w:val="fr-FR"/>
+              </w:rPr>
+              <w:t>Description</w:t>
+            </w:r>
+          </w:p>
+        </w:tc>
+      </w:tr>
+      <w:tr>
+        <w:trPr>
+          <w:cnfStyle w:val="000000100000" w:firstRow="0" w:lastRow="0" w:firstColumn="0" w:lastColumn="0" w:oddVBand="0" w:evenVBand="0" w:oddHBand="1" w:evenHBand="0" w:firstRowFirstColumn="0" w:firstRowLastColumn="0" w:lastRowFirstColumn="0" w:lastRowLastColumn="0"/>
+        </w:trPr>
+        <w:tc>
+          <w:tcPr>
+            <w:cnfStyle w:val="001000000000" w:firstRow="0" w:lastRow="0" w:firstColumn="1" w:lastColumn="0" w:oddVBand="0" w:evenVBand="0" w:oddHBand="0" w:evenHBand="0" w:firstRowFirstColumn="0" w:firstRowLastColumn="0" w:lastRowFirstColumn="0" w:lastRowLastColumn="0"/>
+            <w:tcW w:w="1259" w:type="dxa"/>
+          </w:tcPr>
+          <w:p>
+            <w:pPr>
+              <w:pStyle w:val="Sansinterligne"/>
+              <w:rPr>
+                <w:lang w:val="fr-FR"/>
+              </w:rPr>
+            </w:pPr>
+            <w:r>
+              <w:rPr>
+                <w:lang w:val="fr-FR"/>
+              </w:rPr>
+              <w:t>RMAILBX</w:t>
+            </w:r>
+          </w:p>
+        </w:tc>
+        <w:tc>
+          <w:tcPr>
+            <w:tcW w:w="8029" w:type="dxa"/>
+          </w:tcPr>
+          <w:p>
+            <w:pPr>
+              <w:pStyle w:val="Sansinterligne"/>
+              <w:cnfStyle w:val="000000100000" w:firstRow="0" w:lastRow="0" w:firstColumn="0" w:lastColumn="0" w:oddVBand="0" w:evenVBand="0" w:oddHBand="1" w:evenHBand="0" w:firstRowFirstColumn="0" w:firstRowLastColumn="0" w:lastRowFirstColumn="0" w:lastRowLastColumn="0"/>
+              <w:rPr>
+                <w:lang w:val="en-US"/>
+              </w:rPr>
+            </w:pPr>
+            <w:r>
+              <w:rPr>
+                <w:lang w:val="en-US"/>
+              </w:rPr>
+              <w:t>A &lt;domain-name&gt; which specifies a mailbox which is responsible for the mailing list or mailbox.  If this domain name names the root, the owner of the MINFO RR is responsible for itself.  Note that many existing mailing lists use a mailbox X-request for the RMAILBX field of mailing list X, e.g., Msgroup-request for Msgroup.  This field provides a more general mechanism.</w:t>
+            </w:r>
+          </w:p>
+        </w:tc>
+      </w:tr>
+      <w:tr>
+        <w:tc>
+          <w:tcPr>
+            <w:cnfStyle w:val="001000000000" w:firstRow="0" w:lastRow="0" w:firstColumn="1" w:lastColumn="0" w:oddVBand="0" w:evenVBand="0" w:oddHBand="0" w:evenHBand="0" w:firstRowFirstColumn="0" w:firstRowLastColumn="0" w:lastRowFirstColumn="0" w:lastRowLastColumn="0"/>
+            <w:tcW w:w="1259" w:type="dxa"/>
+          </w:tcPr>
+          <w:p>
+            <w:pPr>
+              <w:pStyle w:val="Sansinterligne"/>
+              <w:rPr>
+                <w:lang w:val="fr-FR"/>
+              </w:rPr>
+            </w:pPr>
+            <w:r>
+              <w:rPr>
+                <w:lang w:val="fr-FR"/>
+              </w:rPr>
+              <w:t>EMAILBX</w:t>
+            </w:r>
+          </w:p>
+        </w:tc>
+        <w:tc>
+          <w:tcPr>
+            <w:tcW w:w="8029" w:type="dxa"/>
+          </w:tcPr>
+          <w:p>
+            <w:pPr>
+              <w:pStyle w:val="Sansinterligne"/>
+              <w:cnfStyle w:val="000000000000" w:firstRow="0" w:lastRow="0" w:firstColumn="0" w:lastColumn="0" w:oddVBand="0" w:evenVBand="0" w:oddHBand="0" w:evenHBand="0" w:firstRowFirstColumn="0" w:firstRowLastColumn="0" w:lastRowFirstColumn="0" w:lastRowLastColumn="0"/>
+              <w:rPr>
+                <w:lang w:val="en-US"/>
+              </w:rPr>
+            </w:pPr>
+            <w:r>
+              <w:rPr>
+                <w:lang w:val="en-US"/>
+              </w:rPr>
+              <w:t>A &lt;domain-name&gt; which specifies a mailbox which is to receive error messages related to the mailing list or mailbox specified by the owner of the MINFO RR (similar to the ERRORS-TO: field which has been proposed).  If this domain name names the root, errors should be returned to the sender of the message.</w:t>
+            </w:r>
+          </w:p>
+        </w:tc>
+      </w:tr>
+    </w:tbl>
+    <w:p>
+      <w:pPr>
+        <w:pStyle w:val="Sansinterligne"/>
+      </w:pPr>
+    </w:p>
+    <w:p>
+      <w:pPr>
+        <w:pStyle w:val="Titre3"/>
+      </w:pPr>
+      <w:r>
+        <w:t>MR RDATA format</w:t>
+      </w:r>
+    </w:p>
+    <w:p>
+      <w:pPr>
+        <w:pStyle w:val="Sansinterligne"/>
+        <w:rPr>
+          <w:lang w:val="en-US"/>
+        </w:rPr>
+      </w:pPr>
+    </w:p>
+    <w:tbl>
+      <w:tblPr>
+        <w:tblStyle w:val="Listeclaire"/>
+        <w:tblW w:w="0" w:type="auto"/>
+        <w:tblLook w:val="04A0" w:firstRow="1" w:lastRow="0" w:firstColumn="1" w:lastColumn="0" w:noHBand="0" w:noVBand="1"/>
+      </w:tblPr>
+      <w:tblGrid>
+        <w:gridCol w:w="1259"/>
+        <w:gridCol w:w="8029"/>
+      </w:tblGrid>
+      <w:tr>
+        <w:trPr>
+          <w:cnfStyle w:val="100000000000" w:firstRow="1" w:lastRow="0" w:firstColumn="0" w:lastColumn="0" w:oddVBand="0" w:evenVBand="0" w:oddHBand="0" w:evenHBand="0" w:firstRowFirstColumn="0" w:firstRowLastColumn="0" w:lastRowFirstColumn="0" w:lastRowLastColumn="0"/>
+        </w:trPr>
+        <w:tc>
+          <w:tcPr>
+            <w:cnfStyle w:val="001000000000" w:firstRow="0" w:lastRow="0" w:firstColumn="1" w:lastColumn="0" w:oddVBand="0" w:evenVBand="0" w:oddHBand="0" w:evenHBand="0" w:firstRowFirstColumn="0" w:firstRowLastColumn="0" w:lastRowFirstColumn="0" w:lastRowLastColumn="0"/>
+            <w:tcW w:w="1259" w:type="dxa"/>
+          </w:tcPr>
+          <w:p>
+            <w:pPr>
+              <w:pStyle w:val="Sansinterligne"/>
+              <w:jc w:val="center"/>
+              <w:rPr>
+                <w:lang w:val="fr-FR"/>
+              </w:rPr>
+            </w:pPr>
+            <w:r>
+              <w:rPr>
+                <w:lang w:val="fr-FR"/>
+              </w:rPr>
+              <w:t>Champ</w:t>
+            </w:r>
+          </w:p>
+        </w:tc>
+        <w:tc>
+          <w:tcPr>
+            <w:tcW w:w="8029" w:type="dxa"/>
+          </w:tcPr>
+          <w:p>
+            <w:pPr>
+              <w:pStyle w:val="Sansinterligne"/>
+              <w:jc w:val="center"/>
+              <w:cnfStyle w:val="100000000000" w:firstRow="1" w:lastRow="0" w:firstColumn="0" w:lastColumn="0" w:oddVBand="0" w:evenVBand="0" w:oddHBand="0" w:evenHBand="0" w:firstRowFirstColumn="0" w:firstRowLastColumn="0" w:lastRowFirstColumn="0" w:lastRowLastColumn="0"/>
+              <w:rPr>
+                <w:lang w:val="fr-FR"/>
+              </w:rPr>
+            </w:pPr>
+            <w:r>
+              <w:rPr>
+                <w:lang w:val="fr-FR"/>
+              </w:rPr>
+              <w:t>Description</w:t>
+            </w:r>
+          </w:p>
+        </w:tc>
+      </w:tr>
+      <w:tr>
+        <w:trPr>
+          <w:cnfStyle w:val="000000100000" w:firstRow="0" w:lastRow="0" w:firstColumn="0" w:lastColumn="0" w:oddVBand="0" w:evenVBand="0" w:oddHBand="1" w:evenHBand="0" w:firstRowFirstColumn="0" w:firstRowLastColumn="0" w:lastRowFirstColumn="0" w:lastRowLastColumn="0"/>
+        </w:trPr>
+        <w:tc>
+          <w:tcPr>
+            <w:cnfStyle w:val="001000000000" w:firstRow="0" w:lastRow="0" w:firstColumn="1" w:lastColumn="0" w:oddVBand="0" w:evenVBand="0" w:oddHBand="0" w:evenHBand="0" w:firstRowFirstColumn="0" w:firstRowLastColumn="0" w:lastRowFirstColumn="0" w:lastRowLastColumn="0"/>
+            <w:tcW w:w="1259" w:type="dxa"/>
+          </w:tcPr>
+          <w:p>
+            <w:pPr>
+              <w:pStyle w:val="Sansinterligne"/>
+              <w:rPr>
+                <w:lang w:val="fr-FR"/>
+              </w:rPr>
+            </w:pPr>
+            <w:r>
+              <w:rPr>
+                <w:lang w:val="fr-FR"/>
+              </w:rPr>
+              <w:lastRenderedPageBreak/>
+              <w:t>NEWNAME</w:t>
+            </w:r>
+          </w:p>
+        </w:tc>
+        <w:tc>
+          <w:tcPr>
+            <w:tcW w:w="8029" w:type="dxa"/>
+          </w:tcPr>
+          <w:p>
+            <w:pPr>
+              <w:pStyle w:val="Sansinterligne"/>
+              <w:cnfStyle w:val="000000100000" w:firstRow="0" w:lastRow="0" w:firstColumn="0" w:lastColumn="0" w:oddVBand="0" w:evenVBand="0" w:oddHBand="1" w:evenHBand="0" w:firstRowFirstColumn="0" w:firstRowLastColumn="0" w:lastRowFirstColumn="0" w:lastRowLastColumn="0"/>
+              <w:rPr>
+                <w:lang w:val="en-US"/>
+              </w:rPr>
+            </w:pPr>
+            <w:r>
+              <w:rPr>
+                <w:lang w:val="en-US"/>
+              </w:rPr>
+              <w:t>A &lt;domain-name&gt; which specifies a mailbox which is the proper rename of the specified mailbox.</w:t>
+            </w:r>
+          </w:p>
+        </w:tc>
+      </w:tr>
+    </w:tbl>
+    <w:p>
+      <w:pPr>
+        <w:pStyle w:val="Sansinterligne"/>
+      </w:pPr>
+    </w:p>
+    <w:p>
+      <w:pPr>
+        <w:pStyle w:val="Titre3"/>
+        <w:rPr>
+          <w:lang w:val="en-US"/>
+        </w:rPr>
+      </w:pPr>
+      <w:r>
+        <w:rPr>
+          <w:lang w:val="en-US"/>
+        </w:rPr>
+        <w:t>MX RDATA format</w:t>
+      </w:r>
+    </w:p>
+    <w:p>
+      <w:pPr>
+        <w:pStyle w:val="Sansinterligne"/>
+        <w:rPr>
+          <w:lang w:val="en-US"/>
+        </w:rPr>
+      </w:pPr>
+    </w:p>
+    <w:tbl>
+      <w:tblPr>
+        <w:tblStyle w:val="Listeclaire"/>
+        <w:tblW w:w="0" w:type="auto"/>
+        <w:tblLook w:val="04A0" w:firstRow="1" w:lastRow="0" w:firstColumn="1" w:lastColumn="0" w:noHBand="0" w:noVBand="1"/>
+      </w:tblPr>
+      <w:tblGrid>
+        <w:gridCol w:w="1373"/>
+        <w:gridCol w:w="7915"/>
+      </w:tblGrid>
+      <w:tr>
+        <w:trPr>
+          <w:cnfStyle w:val="100000000000" w:firstRow="1" w:lastRow="0" w:firstColumn="0" w:lastColumn="0" w:oddVBand="0" w:evenVBand="0" w:oddHBand="0" w:evenHBand="0" w:firstRowFirstColumn="0" w:firstRowLastColumn="0" w:lastRowFirstColumn="0" w:lastRowLastColumn="0"/>
+        </w:trPr>
+        <w:tc>
+          <w:tcPr>
+            <w:cnfStyle w:val="001000000000" w:firstRow="0" w:lastRow="0" w:firstColumn="1" w:lastColumn="0" w:oddVBand="0" w:evenVBand="0" w:oddHBand="0" w:evenHBand="0" w:firstRowFirstColumn="0" w:firstRowLastColumn="0" w:lastRowFirstColumn="0" w:lastRowLastColumn="0"/>
+            <w:tcW w:w="1259" w:type="dxa"/>
+          </w:tcPr>
+          <w:p>
+            <w:pPr>
+              <w:pStyle w:val="Sansinterligne"/>
+              <w:jc w:val="center"/>
+              <w:rPr>
+                <w:lang w:val="fr-FR"/>
+              </w:rPr>
+            </w:pPr>
+            <w:r>
+              <w:rPr>
+                <w:lang w:val="fr-FR"/>
+              </w:rPr>
+              <w:t>Champ</w:t>
+            </w:r>
+          </w:p>
+        </w:tc>
+        <w:tc>
+          <w:tcPr>
+            <w:tcW w:w="8029" w:type="dxa"/>
+          </w:tcPr>
+          <w:p>
+            <w:pPr>
+              <w:pStyle w:val="Sansinterligne"/>
+              <w:jc w:val="center"/>
+              <w:cnfStyle w:val="100000000000" w:firstRow="1" w:lastRow="0" w:firstColumn="0" w:lastColumn="0" w:oddVBand="0" w:evenVBand="0" w:oddHBand="0" w:evenHBand="0" w:firstRowFirstColumn="0" w:firstRowLastColumn="0" w:lastRowFirstColumn="0" w:lastRowLastColumn="0"/>
+              <w:rPr>
+                <w:lang w:val="fr-FR"/>
+              </w:rPr>
+            </w:pPr>
+            <w:r>
+              <w:rPr>
+                <w:lang w:val="fr-FR"/>
+              </w:rPr>
+              <w:t>Description</w:t>
+            </w:r>
+          </w:p>
+        </w:tc>
+      </w:tr>
+      <w:tr>
+        <w:trPr>
+          <w:cnfStyle w:val="000000100000" w:firstRow="0" w:lastRow="0" w:firstColumn="0" w:lastColumn="0" w:oddVBand="0" w:evenVBand="0" w:oddHBand="1" w:evenHBand="0" w:firstRowFirstColumn="0" w:firstRowLastColumn="0" w:lastRowFirstColumn="0" w:lastRowLastColumn="0"/>
+        </w:trPr>
+        <w:tc>
+          <w:tcPr>
+            <w:cnfStyle w:val="001000000000" w:firstRow="0" w:lastRow="0" w:firstColumn="1" w:lastColumn="0" w:oddVBand="0" w:evenVBand="0" w:oddHBand="0" w:evenHBand="0" w:firstRowFirstColumn="0" w:firstRowLastColumn="0" w:lastRowFirstColumn="0" w:lastRowLastColumn="0"/>
+            <w:tcW w:w="1259" w:type="dxa"/>
+          </w:tcPr>
+          <w:p>
+            <w:pPr>
+              <w:pStyle w:val="Sansinterligne"/>
+              <w:rPr>
+                <w:lang w:val="fr-FR"/>
+              </w:rPr>
+            </w:pPr>
+            <w:r>
+              <w:rPr>
+                <w:lang w:val="fr-FR"/>
+              </w:rPr>
+              <w:t>PREFERENCE</w:t>
+            </w:r>
+          </w:p>
+        </w:tc>
+        <w:tc>
+          <w:tcPr>
+            <w:tcW w:w="8029" w:type="dxa"/>
+          </w:tcPr>
+          <w:p>
+            <w:pPr>
+              <w:pStyle w:val="Sansinterligne"/>
+              <w:cnfStyle w:val="000000100000" w:firstRow="0" w:lastRow="0" w:firstColumn="0" w:lastColumn="0" w:oddVBand="0" w:evenVBand="0" w:oddHBand="1" w:evenHBand="0" w:firstRowFirstColumn="0" w:firstRowLastColumn="0" w:lastRowFirstColumn="0" w:lastRowLastColumn="0"/>
+              <w:rPr>
+                <w:lang w:val="en-US"/>
+              </w:rPr>
+            </w:pPr>
+            <w:r>
+              <w:rPr>
+                <w:lang w:val="en-US"/>
+              </w:rPr>
+              <w:t>A 16 bit integer which specifies the preference given to this RR among others at the same owner.  Lower values are preferred.</w:t>
+            </w:r>
+          </w:p>
+        </w:tc>
+      </w:tr>
+      <w:tr>
+        <w:tc>
+          <w:tcPr>
+            <w:cnfStyle w:val="001000000000" w:firstRow="0" w:lastRow="0" w:firstColumn="1" w:lastColumn="0" w:oddVBand="0" w:evenVBand="0" w:oddHBand="0" w:evenHBand="0" w:firstRowFirstColumn="0" w:firstRowLastColumn="0" w:lastRowFirstColumn="0" w:lastRowLastColumn="0"/>
+            <w:tcW w:w="1259" w:type="dxa"/>
+          </w:tcPr>
+          <w:p>
+            <w:pPr>
+              <w:pStyle w:val="Sansinterligne"/>
+              <w:rPr>
+                <w:lang w:val="fr-FR"/>
+              </w:rPr>
+            </w:pPr>
+            <w:r>
+              <w:rPr>
+                <w:lang w:val="fr-FR"/>
+              </w:rPr>
+              <w:t>EXCHANGE</w:t>
+            </w:r>
+          </w:p>
+        </w:tc>
+        <w:tc>
+          <w:tcPr>
+            <w:tcW w:w="8029" w:type="dxa"/>
+          </w:tcPr>
+          <w:p>
+            <w:pPr>
+              <w:pStyle w:val="Sansinterligne"/>
+              <w:cnfStyle w:val="000000000000" w:firstRow="0" w:lastRow="0" w:firstColumn="0" w:lastColumn="0" w:oddVBand="0" w:evenVBand="0" w:oddHBand="0" w:evenHBand="0" w:firstRowFirstColumn="0" w:firstRowLastColumn="0" w:lastRowFirstColumn="0" w:lastRowLastColumn="0"/>
+              <w:rPr>
+                <w:lang w:val="en-US"/>
+              </w:rPr>
+            </w:pPr>
+            <w:r>
+              <w:rPr>
+                <w:lang w:val="en-US"/>
+              </w:rPr>
+              <w:t>A &lt;domain-name&gt; which specifies a host willing to act as a mail exchange for the owner name.</w:t>
+            </w:r>
+          </w:p>
+        </w:tc>
+      </w:tr>
+    </w:tbl>
+    <w:p>
+      <w:pPr>
+        <w:pStyle w:val="Sansinterligne"/>
+      </w:pPr>
+    </w:p>
+    <w:p>
+      <w:pPr>
+        <w:pStyle w:val="Titre3"/>
+        <w:rPr>
+          <w:lang w:val="en-US"/>
+        </w:rPr>
+      </w:pPr>
+      <w:r>
+        <w:rPr>
+          <w:lang w:val="en-US"/>
+        </w:rPr>
+        <w:t>NS RDATA format</w:t>
+      </w:r>
+    </w:p>
+    <w:p>
+      <w:pPr>
+        <w:pStyle w:val="Sansinterligne"/>
+        <w:rPr>
+          <w:lang w:val="en-US"/>
+        </w:rPr>
+      </w:pPr>
+    </w:p>
+    <w:tbl>
+      <w:tblPr>
+        <w:tblStyle w:val="Listeclaire"/>
+        <w:tblW w:w="0" w:type="auto"/>
+        <w:tblLook w:val="04A0" w:firstRow="1" w:lastRow="0" w:firstColumn="1" w:lastColumn="0" w:noHBand="0" w:noVBand="1"/>
+      </w:tblPr>
+      <w:tblGrid>
+        <w:gridCol w:w="1259"/>
+        <w:gridCol w:w="8029"/>
+      </w:tblGrid>
+      <w:tr>
+        <w:trPr>
+          <w:cnfStyle w:val="100000000000" w:firstRow="1" w:lastRow="0" w:firstColumn="0" w:lastColumn="0" w:oddVBand="0" w:evenVBand="0" w:oddHBand="0" w:evenHBand="0" w:firstRowFirstColumn="0" w:firstRowLastColumn="0" w:lastRowFirstColumn="0" w:lastRowLastColumn="0"/>
+        </w:trPr>
+        <w:tc>
+          <w:tcPr>
+            <w:cnfStyle w:val="001000000000" w:firstRow="0" w:lastRow="0" w:firstColumn="1" w:lastColumn="0" w:oddVBand="0" w:evenVBand="0" w:oddHBand="0" w:evenHBand="0" w:firstRowFirstColumn="0" w:firstRowLastColumn="0" w:lastRowFirstColumn="0" w:lastRowLastColumn="0"/>
+            <w:tcW w:w="1259" w:type="dxa"/>
+          </w:tcPr>
+          <w:p>
+            <w:pPr>
+              <w:pStyle w:val="Sansinterligne"/>
+              <w:jc w:val="center"/>
+              <w:rPr>
+                <w:lang w:val="fr-FR"/>
+              </w:rPr>
+            </w:pPr>
+            <w:r>
+              <w:rPr>
+                <w:lang w:val="fr-FR"/>
+              </w:rPr>
+              <w:t>Champ</w:t>
+            </w:r>
+          </w:p>
+        </w:tc>
+        <w:tc>
+          <w:tcPr>
+            <w:tcW w:w="8029" w:type="dxa"/>
+          </w:tcPr>
+          <w:p>
+            <w:pPr>
+              <w:pStyle w:val="Sansinterligne"/>
+              <w:jc w:val="center"/>
+              <w:cnfStyle w:val="100000000000" w:firstRow="1" w:lastRow="0" w:firstColumn="0" w:lastColumn="0" w:oddVBand="0" w:evenVBand="0" w:oddHBand="0" w:evenHBand="0" w:firstRowFirstColumn="0" w:firstRowLastColumn="0" w:lastRowFirstColumn="0" w:lastRowLastColumn="0"/>
+              <w:rPr>
+                <w:lang w:val="fr-FR"/>
+              </w:rPr>
+            </w:pPr>
+            <w:r>
+              <w:rPr>
+                <w:lang w:val="fr-FR"/>
+              </w:rPr>
+              <w:t>Description</w:t>
+            </w:r>
+          </w:p>
+        </w:tc>
+      </w:tr>
+      <w:tr>
+        <w:trPr>
+          <w:cnfStyle w:val="000000100000" w:firstRow="0" w:lastRow="0" w:firstColumn="0" w:lastColumn="0" w:oddVBand="0" w:evenVBand="0" w:oddHBand="1" w:evenHBand="0" w:firstRowFirstColumn="0" w:firstRowLastColumn="0" w:lastRowFirstColumn="0" w:lastRowLastColumn="0"/>
+        </w:trPr>
+        <w:tc>
+          <w:tcPr>
+            <w:cnfStyle w:val="001000000000" w:firstRow="0" w:lastRow="0" w:firstColumn="1" w:lastColumn="0" w:oddVBand="0" w:evenVBand="0" w:oddHBand="0" w:evenHBand="0" w:firstRowFirstColumn="0" w:firstRowLastColumn="0" w:lastRowFirstColumn="0" w:lastRowLastColumn="0"/>
+            <w:tcW w:w="1259" w:type="dxa"/>
+          </w:tcPr>
+          <w:p>
+            <w:pPr>
+              <w:pStyle w:val="Sansinterligne"/>
+              <w:rPr>
+                <w:lang w:val="fr-FR"/>
+              </w:rPr>
+            </w:pPr>
+            <w:r>
+              <w:rPr>
+                <w:lang w:val="fr-FR"/>
+              </w:rPr>
+              <w:t>NSDNAME</w:t>
+            </w:r>
+          </w:p>
+        </w:tc>
+        <w:tc>
+          <w:tcPr>
+            <w:tcW w:w="8029" w:type="dxa"/>
+          </w:tcPr>
+          <w:p>
+            <w:pPr>
+              <w:pStyle w:val="Sansinterligne"/>
+              <w:cnfStyle w:val="000000100000" w:firstRow="0" w:lastRow="0" w:firstColumn="0" w:lastColumn="0" w:oddVBand="0" w:evenVBand="0" w:oddHBand="1" w:evenHBand="0" w:firstRowFirstColumn="0" w:firstRowLastColumn="0" w:lastRowFirstColumn="0" w:lastRowLastColumn="0"/>
+              <w:rPr>
+                <w:lang w:val="en-US"/>
+              </w:rPr>
+            </w:pPr>
+            <w:r>
+              <w:rPr>
+                <w:lang w:val="en-US"/>
+              </w:rPr>
+              <w:t>A &lt;domain-name&gt; which specifies a host which should be authoritative for the specified class and domain.</w:t>
+            </w:r>
+          </w:p>
+        </w:tc>
+      </w:tr>
+    </w:tbl>
+    <w:p>
+      <w:pPr>
+        <w:pStyle w:val="Sansinterligne"/>
+      </w:pPr>
+    </w:p>
+    <w:p>
+      <w:pPr>
+        <w:pStyle w:val="Titre3"/>
+        <w:rPr>
+          <w:lang w:val="en-US"/>
+        </w:rPr>
+      </w:pPr>
+      <w:r>
+        <w:rPr>
+          <w:lang w:val="en-US"/>
+        </w:rPr>
+        <w:t xml:space="preserve">PTR </w:t>
+      </w:r>
+      <w:r>
+        <w:rPr>
+          <w:lang w:val="en-US"/>
+        </w:rPr>
+        <w:t>RDATA</w:t>
+      </w:r>
+      <w:r>
+        <w:rPr>
+          <w:lang w:val="en-US"/>
+        </w:rPr>
+        <w:t xml:space="preserve"> format</w:t>
+      </w:r>
+    </w:p>
+    <w:p>
+      <w:pPr>
+        <w:pStyle w:val="Sansinterligne"/>
+        <w:rPr>
+          <w:lang w:val="en-US"/>
+        </w:rPr>
+      </w:pPr>
+    </w:p>
+    <w:p>
+      <w:pPr>
+        <w:pStyle w:val="Sansinterligne"/>
+        <w:rPr>
+          <w:lang w:val="fr-BE"/>
+        </w:rPr>
+      </w:pPr>
+      <w:r>
+        <w:rPr>
+          <w:lang w:val="fr-BE"/>
+        </w:rPr>
+        <w:t>Permet de c</w:t>
+      </w:r>
+      <w:r>
+        <w:rPr>
+          <w:lang w:val="fr-BE"/>
+        </w:rPr>
+        <w:t>onvertir une adresse IP vers un nom de domaine :</w:t>
+      </w:r>
+    </w:p>
+    <w:p>
+      <w:pPr>
+        <w:pStyle w:val="Sansinterligne"/>
+        <w:numPr>
+          <w:ilvl w:val="0"/>
+          <w:numId w:val="4"/>
+        </w:numPr>
+        <w:rPr>
+          <w:lang w:val="fr-BE"/>
+        </w:rPr>
+      </w:pPr>
+      <w:r>
+        <w:rPr>
+          <w:b/>
+          <w:bCs/>
+          <w:lang w:val="fr-BE"/>
+        </w:rPr>
+        <w:t>Requête « forward »</w:t>
+      </w:r>
+      <w:r>
+        <w:rPr>
+          <w:lang w:val="fr-BE"/>
+        </w:rPr>
+        <w:t> : Nom de domaine vers une adresse IP.</w:t>
+      </w:r>
+    </w:p>
+    <w:p>
+      <w:pPr>
+        <w:pStyle w:val="Sansinterligne"/>
+        <w:numPr>
+          <w:ilvl w:val="0"/>
+          <w:numId w:val="4"/>
+        </w:numPr>
+        <w:rPr>
+          <w:lang w:val="fr-BE"/>
+        </w:rPr>
+      </w:pPr>
+      <w:r>
+        <w:rPr>
+          <w:b/>
+          <w:bCs/>
+          <w:lang w:val="fr-BE"/>
+        </w:rPr>
+        <w:t>Requête « reverse »</w:t>
+      </w:r>
+      <w:r>
+        <w:rPr>
+          <w:lang w:val="fr-BE"/>
+        </w:rPr>
+        <w:t> : adresse IP vers nom de domaine.</w:t>
+      </w:r>
+    </w:p>
+    <w:p>
+      <w:pPr>
+        <w:pStyle w:val="Sansinterligne"/>
+        <w:rPr>
+          <w:lang w:val="fr-BE"/>
+        </w:rPr>
+      </w:pPr>
+    </w:p>
+    <w:p>
+      <w:pPr>
+        <w:pStyle w:val="Sansinterligne"/>
+        <w:rPr>
+          <w:lang w:val="fr-BE"/>
+        </w:rPr>
+      </w:pPr>
+      <w:r>
+        <w:rPr>
+          <w:lang w:val="fr-BE"/>
+        </w:rPr>
+        <w:t>L’enregistrement « PTR » est utilisé pour faire un « reverse » DNS. Par exemple une adresse IP « 1.2.3.4 » va être stockée de cette façon « 1.2.3.4.in-addr.arpa ».</w:t>
+      </w:r>
+    </w:p>
+    <w:p>
+      <w:pPr>
+        <w:pStyle w:val="Sansinterligne"/>
+        <w:rPr>
+          <w:lang w:val="fr-BE"/>
+        </w:rPr>
+      </w:pPr>
+    </w:p>
+    <w:tbl>
+      <w:tblPr>
+        <w:tblStyle w:val="Listeclaire"/>
+        <w:tblW w:w="0" w:type="auto"/>
+        <w:tblLook w:val="04A0" w:firstRow="1" w:lastRow="0" w:firstColumn="1" w:lastColumn="0" w:noHBand="0" w:noVBand="1"/>
+      </w:tblPr>
+      <w:tblGrid>
+        <w:gridCol w:w="1283"/>
+        <w:gridCol w:w="8005"/>
+      </w:tblGrid>
+      <w:tr>
+        <w:trPr>
+          <w:cnfStyle w:val="100000000000" w:firstRow="1" w:lastRow="0" w:firstColumn="0" w:lastColumn="0" w:oddVBand="0" w:evenVBand="0" w:oddHBand="0" w:evenHBand="0" w:firstRowFirstColumn="0" w:firstRowLastColumn="0" w:lastRowFirstColumn="0" w:lastRowLastColumn="0"/>
+        </w:trPr>
+        <w:tc>
+          <w:tcPr>
+            <w:cnfStyle w:val="001000000000" w:firstRow="0" w:lastRow="0" w:firstColumn="1" w:lastColumn="0" w:oddVBand="0" w:evenVBand="0" w:oddHBand="0" w:evenHBand="0" w:firstRowFirstColumn="0" w:firstRowLastColumn="0" w:lastRowFirstColumn="0" w:lastRowLastColumn="0"/>
+            <w:tcW w:w="1259" w:type="dxa"/>
+          </w:tcPr>
+          <w:p>
+            <w:pPr>
+              <w:pStyle w:val="Sansinterligne"/>
+              <w:jc w:val="center"/>
+              <w:rPr>
+                <w:lang w:val="fr-FR"/>
+              </w:rPr>
+            </w:pPr>
+            <w:r>
+              <w:rPr>
+                <w:lang w:val="fr-FR"/>
+              </w:rPr>
+              <w:t>Champ</w:t>
+            </w:r>
+          </w:p>
+        </w:tc>
+        <w:tc>
+          <w:tcPr>
+            <w:tcW w:w="8029" w:type="dxa"/>
+          </w:tcPr>
+          <w:p>
+            <w:pPr>
+              <w:pStyle w:val="Sansinterligne"/>
+              <w:jc w:val="center"/>
+              <w:cnfStyle w:val="100000000000" w:firstRow="1" w:lastRow="0" w:firstColumn="0" w:lastColumn="0" w:oddVBand="0" w:evenVBand="0" w:oddHBand="0" w:evenHBand="0" w:firstRowFirstColumn="0" w:firstRowLastColumn="0" w:lastRowFirstColumn="0" w:lastRowLastColumn="0"/>
+              <w:rPr>
+                <w:lang w:val="fr-FR"/>
+              </w:rPr>
+            </w:pPr>
+            <w:r>
+              <w:rPr>
+                <w:lang w:val="fr-FR"/>
+              </w:rPr>
+              <w:t>Description</w:t>
+            </w:r>
+          </w:p>
+        </w:tc>
+      </w:tr>
+      <w:tr>
+        <w:trPr>
+          <w:cnfStyle w:val="000000100000" w:firstRow="0" w:lastRow="0" w:firstColumn="0" w:lastColumn="0" w:oddVBand="0" w:evenVBand="0" w:oddHBand="1" w:evenHBand="0" w:firstRowFirstColumn="0" w:firstRowLastColumn="0" w:lastRowFirstColumn="0" w:lastRowLastColumn="0"/>
+        </w:trPr>
+        <w:tc>
+          <w:tcPr>
+            <w:cnfStyle w:val="001000000000" w:firstRow="0" w:lastRow="0" w:firstColumn="1" w:lastColumn="0" w:oddVBand="0" w:evenVBand="0" w:oddHBand="0" w:evenHBand="0" w:firstRowFirstColumn="0" w:firstRowLastColumn="0" w:lastRowFirstColumn="0" w:lastRowLastColumn="0"/>
+            <w:tcW w:w="1259" w:type="dxa"/>
+          </w:tcPr>
+          <w:p>
+            <w:pPr>
+              <w:pStyle w:val="Sansinterligne"/>
+              <w:rPr>
+                <w:lang w:val="fr-FR"/>
+              </w:rPr>
+            </w:pPr>
+            <w:r>
+              <w:rPr>
+                <w:lang w:val="fr-FR"/>
+              </w:rPr>
+              <w:t>PTRDNAME</w:t>
+            </w:r>
+          </w:p>
+        </w:tc>
+        <w:tc>
+          <w:tcPr>
+            <w:tcW w:w="8029" w:type="dxa"/>
+          </w:tcPr>
+          <w:p>
+            <w:pPr>
+              <w:pStyle w:val="Sansinterligne"/>
+              <w:cnfStyle w:val="000000100000" w:firstRow="0" w:lastRow="0" w:firstColumn="0" w:lastColumn="0" w:oddVBand="0" w:evenVBand="0" w:oddHBand="1" w:evenHBand="0" w:firstRowFirstColumn="0" w:firstRowLastColumn="0" w:lastRowFirstColumn="0" w:lastRowLastColumn="0"/>
+              <w:rPr>
+                <w:lang w:val="en-US"/>
+              </w:rPr>
+            </w:pPr>
+            <w:r>
+              <w:rPr>
+                <w:lang w:val="en-US"/>
+              </w:rPr>
+              <w:t>A &lt;domain-name&gt; which points to some location in the domain name space</w:t>
+            </w:r>
+          </w:p>
+        </w:tc>
+      </w:tr>
+    </w:tbl>
+    <w:p>
+      <w:pPr>
+        <w:pStyle w:val="Sansinterligne"/>
+      </w:pPr>
+    </w:p>
+    <w:p>
+      <w:pPr>
+        <w:pStyle w:val="Titre3"/>
+        <w:rPr>
+          <w:lang w:val="en-US"/>
+        </w:rPr>
+      </w:pPr>
+      <w:r>
+        <w:rPr>
+          <w:lang w:val="en-US"/>
+        </w:rPr>
+        <w:t xml:space="preserve">SOA </w:t>
+      </w:r>
+      <w:r>
+        <w:rPr>
+          <w:lang w:val="en-US"/>
+        </w:rPr>
+        <w:t xml:space="preserve">RDATA </w:t>
+      </w:r>
+      <w:r>
+        <w:rPr>
+          <w:lang w:val="en-US"/>
+        </w:rPr>
+        <w:t>format</w:t>
+      </w:r>
+    </w:p>
+    <w:p>
+      <w:pPr>
+        <w:pStyle w:val="Sansinterligne"/>
+        <w:rPr>
+          <w:lang w:val="en-US"/>
+        </w:rPr>
+      </w:pPr>
+    </w:p>
+    <w:p>
+      <w:pPr>
+        <w:pStyle w:val="Sansinterligne"/>
+        <w:rPr>
+          <w:lang w:val="fr-BE"/>
+        </w:rPr>
+      </w:pPr>
+      <w:r>
+        <w:rPr>
+          <w:lang w:val="en-US"/>
+        </w:rPr>
+        <w:t xml:space="preserve">SOA (Start Of Authority) : </w:t>
+      </w:r>
+      <w:r>
+        <w:rPr>
+          <w:lang w:val="en-US"/>
+        </w:rPr>
+        <w:t>On doit assigner à chaque zone un SOA (Start Of Auth</w:t>
+      </w:r>
+      <w:r>
+        <w:rPr>
+          <w:lang w:val="en-US"/>
+        </w:rPr>
+        <w:t>ority)</w:t>
+      </w:r>
+      <w:r>
+        <w:rPr>
+          <w:lang w:val="en-US"/>
+        </w:rPr>
+        <w:t xml:space="preserve">. </w:t>
+      </w:r>
+      <w:r>
+        <w:rPr>
+          <w:lang w:val="fr-BE"/>
+        </w:rPr>
+        <w:t>Ce</w:t>
+      </w:r>
+      <w:r>
+        <w:rPr>
+          <w:lang w:val="fr-BE"/>
+        </w:rPr>
+        <w:t>t</w:t>
+      </w:r>
+      <w:r>
+        <w:rPr>
+          <w:lang w:val="fr-BE"/>
+        </w:rPr>
+        <w:t xml:space="preserve"> </w:t>
+      </w:r>
+      <w:r>
+        <w:rPr>
+          <w:lang w:val="fr-BE"/>
+        </w:rPr>
+        <w:t xml:space="preserve">enregistrement </w:t>
+      </w:r>
+      <w:r>
+        <w:rPr>
+          <w:lang w:val="fr-BE"/>
+        </w:rPr>
+        <w:t xml:space="preserve">donne des informations </w:t>
+      </w:r>
+      <w:r>
+        <w:rPr>
+          <w:lang w:val="fr-BE"/>
+        </w:rPr>
+        <w:t xml:space="preserve">et indique </w:t>
+      </w:r>
+      <w:r>
+        <w:rPr>
+          <w:lang w:val="fr-BE"/>
+        </w:rPr>
+        <w:t>si le s</w:t>
+      </w:r>
+      <w:r>
+        <w:rPr>
+          <w:lang w:val="fr-BE"/>
+        </w:rPr>
+        <w:t>erveur qui est interrogé a bel et bien la charge de cette zone.</w:t>
+      </w:r>
+    </w:p>
+    <w:p>
+      <w:pPr>
+        <w:pStyle w:val="Sansinterligne"/>
+        <w:rPr>
+          <w:lang w:val="fr-BE"/>
+        </w:rPr>
+      </w:pPr>
+    </w:p>
+    <w:tbl>
+      <w:tblPr>
+        <w:tblStyle w:val="Listeclaire"/>
+        <w:tblW w:w="0" w:type="auto"/>
+        <w:tblLook w:val="04A0" w:firstRow="1" w:lastRow="0" w:firstColumn="1" w:lastColumn="0" w:noHBand="0" w:noVBand="1"/>
+      </w:tblPr>
+      <w:tblGrid>
+        <w:gridCol w:w="1259"/>
+        <w:gridCol w:w="8029"/>
+      </w:tblGrid>
+      <w:tr>
+        <w:trPr>
+          <w:cnfStyle w:val="100000000000" w:firstRow="1" w:lastRow="0" w:firstColumn="0" w:lastColumn="0" w:oddVBand="0" w:evenVBand="0" w:oddHBand="0" w:evenHBand="0" w:firstRowFirstColumn="0" w:firstRowLastColumn="0" w:lastRowFirstColumn="0" w:lastRowLastColumn="0"/>
+        </w:trPr>
+        <w:tc>
+          <w:tcPr>
+            <w:cnfStyle w:val="001000000000" w:firstRow="0" w:lastRow="0" w:firstColumn="1" w:lastColumn="0" w:oddVBand="0" w:evenVBand="0" w:oddHBand="0" w:evenHBand="0" w:firstRowFirstColumn="0" w:firstRowLastColumn="0" w:lastRowFirstColumn="0" w:lastRowLastColumn="0"/>
+            <w:tcW w:w="1259" w:type="dxa"/>
+          </w:tcPr>
+          <w:p>
+            <w:pPr>
+              <w:pStyle w:val="Sansinterligne"/>
+              <w:jc w:val="center"/>
+              <w:rPr>
+                <w:lang w:val="fr-FR"/>
+              </w:rPr>
+            </w:pPr>
+            <w:r>
+              <w:rPr>
+                <w:lang w:val="fr-FR"/>
+              </w:rPr>
+              <w:t>Champ</w:t>
+            </w:r>
+          </w:p>
+        </w:tc>
+        <w:tc>
+          <w:tcPr>
+            <w:tcW w:w="8029" w:type="dxa"/>
+          </w:tcPr>
+          <w:p>
+            <w:pPr>
+              <w:pStyle w:val="Sansinterligne"/>
+              <w:jc w:val="center"/>
+              <w:cnfStyle w:val="100000000000" w:firstRow="1" w:lastRow="0" w:firstColumn="0" w:lastColumn="0" w:oddVBand="0" w:evenVBand="0" w:oddHBand="0" w:evenHBand="0" w:firstRowFirstColumn="0" w:firstRowLastColumn="0" w:lastRowFirstColumn="0" w:lastRowLastColumn="0"/>
+              <w:rPr>
+                <w:lang w:val="fr-FR"/>
+              </w:rPr>
+            </w:pPr>
+            <w:r>
+              <w:rPr>
+                <w:lang w:val="fr-FR"/>
+              </w:rPr>
+              <w:t>Description</w:t>
+            </w:r>
+          </w:p>
+        </w:tc>
+      </w:tr>
+      <w:tr>
+        <w:trPr>
+          <w:cnfStyle w:val="000000100000" w:firstRow="0" w:lastRow="0" w:firstColumn="0" w:lastColumn="0" w:oddVBand="0" w:evenVBand="0" w:oddHBand="1" w:evenHBand="0" w:firstRowFirstColumn="0" w:firstRowLastColumn="0" w:lastRowFirstColumn="0" w:lastRowLastColumn="0"/>
+        </w:trPr>
+        <w:tc>
+          <w:tcPr>
+            <w:cnfStyle w:val="001000000000" w:firstRow="0" w:lastRow="0" w:firstColumn="1" w:lastColumn="0" w:oddVBand="0" w:evenVBand="0" w:oddHBand="0" w:evenHBand="0" w:firstRowFirstColumn="0" w:firstRowLastColumn="0" w:lastRowFirstColumn="0" w:lastRowLastColumn="0"/>
+            <w:tcW w:w="1259" w:type="dxa"/>
+          </w:tcPr>
+          <w:p>
+            <w:pPr>
+              <w:pStyle w:val="Sansinterligne"/>
+              <w:rPr>
+                <w:lang w:val="fr-FR"/>
+              </w:rPr>
+            </w:pPr>
+            <w:r>
+              <w:rPr>
+                <w:lang w:val="fr-FR"/>
+              </w:rPr>
+              <w:t>MNAME</w:t>
+            </w:r>
+          </w:p>
+        </w:tc>
+        <w:tc>
+          <w:tcPr>
+            <w:tcW w:w="8029" w:type="dxa"/>
+          </w:tcPr>
+          <w:p>
+            <w:pPr>
+              <w:pStyle w:val="Sansinterligne"/>
+              <w:cnfStyle w:val="000000100000" w:firstRow="0" w:lastRow="0" w:firstColumn="0" w:lastColumn="0" w:oddVBand="0" w:evenVBand="0" w:oddHBand="1" w:evenHBand="0" w:firstRowFirstColumn="0" w:firstRowLastColumn="0" w:lastRowFirstColumn="0" w:lastRowLastColumn="0"/>
+              <w:rPr>
+                <w:lang w:val="en-US"/>
+              </w:rPr>
+            </w:pPr>
+            <w:r>
+              <w:rPr>
+                <w:lang w:val="en-US"/>
+              </w:rPr>
+              <w:t>The &lt;domain-name&gt; of the name server that was the original or primary source of data for this zone.</w:t>
+            </w:r>
+          </w:p>
+        </w:tc>
+      </w:tr>
+      <w:tr>
+        <w:tc>
+          <w:tcPr>
+            <w:cnfStyle w:val="001000000000" w:firstRow="0" w:lastRow="0" w:firstColumn="1" w:lastColumn="0" w:oddVBand="0" w:evenVBand="0" w:oddHBand="0" w:evenHBand="0" w:firstRowFirstColumn="0" w:firstRowLastColumn="0" w:lastRowFirstColumn="0" w:lastRowLastColumn="0"/>
+            <w:tcW w:w="1259" w:type="dxa"/>
+          </w:tcPr>
+          <w:p>
+            <w:pPr>
+              <w:pStyle w:val="Sansinterligne"/>
+              <w:rPr>
+                <w:lang w:val="fr-FR"/>
+              </w:rPr>
+            </w:pPr>
+            <w:r>
+              <w:rPr>
+                <w:lang w:val="fr-FR"/>
+              </w:rPr>
+              <w:t>RNAME</w:t>
+            </w:r>
+          </w:p>
+        </w:tc>
+        <w:tc>
+          <w:tcPr>
+            <w:tcW w:w="8029" w:type="dxa"/>
+          </w:tcPr>
+          <w:p>
+            <w:pPr>
+              <w:pStyle w:val="Sansinterligne"/>
+              <w:cnfStyle w:val="000000000000" w:firstRow="0" w:lastRow="0" w:firstColumn="0" w:lastColumn="0" w:oddVBand="0" w:evenVBand="0" w:oddHBand="0" w:evenHBand="0" w:firstRowFirstColumn="0" w:firstRowLastColumn="0" w:lastRowFirstColumn="0" w:lastRowLastColumn="0"/>
+              <w:rPr>
+                <w:lang w:val="en-US"/>
+              </w:rPr>
+            </w:pPr>
+            <w:r>
+              <w:rPr>
+                <w:lang w:val="en-US"/>
+              </w:rPr>
+              <w:t>A &lt;domain-name&gt; which specifies the mailbox of the person responsible for this zone.</w:t>
+            </w:r>
+          </w:p>
+        </w:tc>
+      </w:tr>
+      <w:tr>
+        <w:trPr>
+          <w:cnfStyle w:val="000000100000" w:firstRow="0" w:lastRow="0" w:firstColumn="0" w:lastColumn="0" w:oddVBand="0" w:evenVBand="0" w:oddHBand="1" w:evenHBand="0" w:firstRowFirstColumn="0" w:firstRowLastColumn="0" w:lastRowFirstColumn="0" w:lastRowLastColumn="0"/>
+        </w:trPr>
+        <w:tc>
+          <w:tcPr>
+            <w:cnfStyle w:val="001000000000" w:firstRow="0" w:lastRow="0" w:firstColumn="1" w:lastColumn="0" w:oddVBand="0" w:evenVBand="0" w:oddHBand="0" w:evenHBand="0" w:firstRowFirstColumn="0" w:firstRowLastColumn="0" w:lastRowFirstColumn="0" w:lastRowLastColumn="0"/>
+            <w:tcW w:w="1259" w:type="dxa"/>
+          </w:tcPr>
+          <w:p>
+            <w:pPr>
+              <w:pStyle w:val="Sansinterligne"/>
+              <w:rPr>
+                <w:lang w:val="fr-FR"/>
+              </w:rPr>
+            </w:pPr>
+            <w:r>
+              <w:rPr>
+                <w:lang w:val="fr-FR"/>
+              </w:rPr>
+              <w:t>SERIAL</w:t>
+            </w:r>
+          </w:p>
+        </w:tc>
+        <w:tc>
+          <w:tcPr>
+            <w:tcW w:w="8029" w:type="dxa"/>
+          </w:tcPr>
+          <w:p>
+            <w:pPr>
+              <w:pStyle w:val="Sansinterligne"/>
+              <w:cnfStyle w:val="000000100000" w:firstRow="0" w:lastRow="0" w:firstColumn="0" w:lastColumn="0" w:oddVBand="0" w:evenVBand="0" w:oddHBand="1" w:evenHBand="0" w:firstRowFirstColumn="0" w:firstRowLastColumn="0" w:lastRowFirstColumn="0" w:lastRowLastColumn="0"/>
+              <w:rPr>
+                <w:lang w:val="en-US"/>
+              </w:rPr>
+            </w:pPr>
+            <w:r>
+              <w:rPr>
+                <w:lang w:val="en-US"/>
+              </w:rPr>
+              <w:t>The unsigned 32 bit version number of the original copy of the zone.  Zone transfers preserve this value.  This value wraps and should be compared using sequence space arithmetic.</w:t>
+            </w:r>
+          </w:p>
+        </w:tc>
+      </w:tr>
+      <w:tr>
+        <w:tc>
+          <w:tcPr>
+            <w:cnfStyle w:val="001000000000" w:firstRow="0" w:lastRow="0" w:firstColumn="1" w:lastColumn="0" w:oddVBand="0" w:evenVBand="0" w:oddHBand="0" w:evenHBand="0" w:firstRowFirstColumn="0" w:firstRowLastColumn="0" w:lastRowFirstColumn="0" w:lastRowLastColumn="0"/>
+            <w:tcW w:w="1259" w:type="dxa"/>
+          </w:tcPr>
+          <w:p>
+            <w:pPr>
+              <w:pStyle w:val="Sansinterligne"/>
+              <w:rPr>
+                <w:lang w:val="fr-FR"/>
+              </w:rPr>
+            </w:pPr>
+            <w:r>
+              <w:rPr>
+                <w:lang w:val="fr-FR"/>
+              </w:rPr>
+              <w:t>REFRESH</w:t>
+            </w:r>
+          </w:p>
+        </w:tc>
+        <w:tc>
+          <w:tcPr>
+            <w:tcW w:w="8029" w:type="dxa"/>
+          </w:tcPr>
+          <w:p>
+            <w:pPr>
+              <w:pStyle w:val="Sansinterligne"/>
+              <w:cnfStyle w:val="000000000000" w:firstRow="0" w:lastRow="0" w:firstColumn="0" w:lastColumn="0" w:oddVBand="0" w:evenVBand="0" w:oddHBand="0" w:evenHBand="0" w:firstRowFirstColumn="0" w:firstRowLastColumn="0" w:lastRowFirstColumn="0" w:lastRowLastColumn="0"/>
+              <w:rPr>
+                <w:lang w:val="en-US"/>
+              </w:rPr>
+            </w:pPr>
+            <w:r>
+              <w:rPr>
+                <w:lang w:val="en-US"/>
+              </w:rPr>
+              <w:t>A 32 bit time interval before the zone should be refreshed.</w:t>
+            </w:r>
+          </w:p>
+        </w:tc>
+      </w:tr>
+      <w:tr>
+        <w:trPr>
+          <w:cnfStyle w:val="000000100000" w:firstRow="0" w:lastRow="0" w:firstColumn="0" w:lastColumn="0" w:oddVBand="0" w:evenVBand="0" w:oddHBand="1" w:evenHBand="0" w:firstRowFirstColumn="0" w:firstRowLastColumn="0" w:lastRowFirstColumn="0" w:lastRowLastColumn="0"/>
+        </w:trPr>
+        <w:tc>
+          <w:tcPr>
+            <w:cnfStyle w:val="001000000000" w:firstRow="0" w:lastRow="0" w:firstColumn="1" w:lastColumn="0" w:oddVBand="0" w:evenVBand="0" w:oddHBand="0" w:evenHBand="0" w:firstRowFirstColumn="0" w:firstRowLastColumn="0" w:lastRowFirstColumn="0" w:lastRowLastColumn="0"/>
+            <w:tcW w:w="1259" w:type="dxa"/>
+          </w:tcPr>
+          <w:p>
+            <w:pPr>
+              <w:pStyle w:val="Sansinterligne"/>
+              <w:rPr>
+                <w:lang w:val="fr-FR"/>
+              </w:rPr>
+            </w:pPr>
+            <w:r>
+              <w:rPr>
+                <w:lang w:val="fr-FR"/>
+              </w:rPr>
+              <w:t>RETRY</w:t>
+            </w:r>
+          </w:p>
+        </w:tc>
+        <w:tc>
+          <w:tcPr>
+            <w:tcW w:w="8029" w:type="dxa"/>
+          </w:tcPr>
+          <w:p>
+            <w:pPr>
+              <w:pStyle w:val="Sansinterligne"/>
+              <w:cnfStyle w:val="000000100000" w:firstRow="0" w:lastRow="0" w:firstColumn="0" w:lastColumn="0" w:oddVBand="0" w:evenVBand="0" w:oddHBand="1" w:evenHBand="0" w:firstRowFirstColumn="0" w:firstRowLastColumn="0" w:lastRowFirstColumn="0" w:lastRowLastColumn="0"/>
+              <w:rPr>
+                <w:lang w:val="en-US"/>
+              </w:rPr>
+            </w:pPr>
+            <w:r>
+              <w:rPr>
+                <w:lang w:val="en-US"/>
+              </w:rPr>
+              <w:t>A 32 bit time interval that should elapse before a failed refresh should be retried.</w:t>
+            </w:r>
+          </w:p>
+        </w:tc>
+      </w:tr>
+      <w:tr>
+        <w:tc>
+          <w:tcPr>
+            <w:cnfStyle w:val="001000000000" w:firstRow="0" w:lastRow="0" w:firstColumn="1" w:lastColumn="0" w:oddVBand="0" w:evenVBand="0" w:oddHBand="0" w:evenHBand="0" w:firstRowFirstColumn="0" w:firstRowLastColumn="0" w:lastRowFirstColumn="0" w:lastRowLastColumn="0"/>
+            <w:tcW w:w="1259" w:type="dxa"/>
+          </w:tcPr>
+          <w:p>
+            <w:pPr>
+              <w:pStyle w:val="Sansinterligne"/>
+              <w:rPr>
+                <w:lang w:val="fr-FR"/>
+              </w:rPr>
+            </w:pPr>
+            <w:r>
+              <w:rPr>
+                <w:lang w:val="fr-FR"/>
+              </w:rPr>
+              <w:t>EXPIRE</w:t>
+            </w:r>
+          </w:p>
+        </w:tc>
+        <w:tc>
+          <w:tcPr>
+            <w:tcW w:w="8029" w:type="dxa"/>
+          </w:tcPr>
+          <w:p>
+            <w:pPr>
+              <w:pStyle w:val="Sansinterligne"/>
+              <w:cnfStyle w:val="000000000000" w:firstRow="0" w:lastRow="0" w:firstColumn="0" w:lastColumn="0" w:oddVBand="0" w:evenVBand="0" w:oddHBand="0" w:evenHBand="0" w:firstRowFirstColumn="0" w:firstRowLastColumn="0" w:lastRowFirstColumn="0" w:lastRowLastColumn="0"/>
+              <w:rPr>
+                <w:lang w:val="en-US"/>
+              </w:rPr>
+            </w:pPr>
+            <w:r>
+              <w:rPr>
+                <w:lang w:val="en-US"/>
+              </w:rPr>
+              <w:t>A 32 bit time value that specifies the upper limit on the time interval that can elapse before the zone is no longer authoritative.</w:t>
+            </w:r>
+          </w:p>
+        </w:tc>
+      </w:tr>
+      <w:tr>
+        <w:trPr>
+          <w:cnfStyle w:val="000000100000" w:firstRow="0" w:lastRow="0" w:firstColumn="0" w:lastColumn="0" w:oddVBand="0" w:evenVBand="0" w:oddHBand="1" w:evenHBand="0" w:firstRowFirstColumn="0" w:firstRowLastColumn="0" w:lastRowFirstColumn="0" w:lastRowLastColumn="0"/>
+        </w:trPr>
+        <w:tc>
+          <w:tcPr>
+            <w:cnfStyle w:val="001000000000" w:firstRow="0" w:lastRow="0" w:firstColumn="1" w:lastColumn="0" w:oddVBand="0" w:evenVBand="0" w:oddHBand="0" w:evenHBand="0" w:firstRowFirstColumn="0" w:firstRowLastColumn="0" w:lastRowFirstColumn="0" w:lastRowLastColumn="0"/>
+            <w:tcW w:w="1259" w:type="dxa"/>
+          </w:tcPr>
+          <w:p>
+            <w:pPr>
+              <w:pStyle w:val="Sansinterligne"/>
+              <w:rPr>
+                <w:lang w:val="fr-FR"/>
+              </w:rPr>
+            </w:pPr>
+            <w:r>
+              <w:rPr>
+                <w:lang w:val="fr-FR"/>
+              </w:rPr>
+              <w:t>MINIMUM</w:t>
+            </w:r>
+          </w:p>
+        </w:tc>
+        <w:tc>
+          <w:tcPr>
+            <w:tcW w:w="8029" w:type="dxa"/>
+          </w:tcPr>
+          <w:p>
+            <w:pPr>
+              <w:pStyle w:val="Sansinterligne"/>
+              <w:cnfStyle w:val="000000100000" w:firstRow="0" w:lastRow="0" w:firstColumn="0" w:lastColumn="0" w:oddVBand="0" w:evenVBand="0" w:oddHBand="1" w:evenHBand="0" w:firstRowFirstColumn="0" w:firstRowLastColumn="0" w:lastRowFirstColumn="0" w:lastRowLastColumn="0"/>
+              <w:rPr>
+                <w:lang w:val="en-US"/>
+              </w:rPr>
+            </w:pPr>
+            <w:r>
+              <w:rPr>
+                <w:lang w:val="en-US"/>
+              </w:rPr>
+              <w:t xml:space="preserve">The unsigned 32 bit minimum TTL field that should be exported with any RR from this </w:t>
+            </w:r>
+            <w:r>
+              <w:rPr>
+                <w:lang w:val="en-US"/>
+              </w:rPr>
+              <w:lastRenderedPageBreak/>
+              <w:t>zone.</w:t>
+            </w:r>
+          </w:p>
+        </w:tc>
+      </w:tr>
+    </w:tbl>
+    <w:p>
+      <w:pPr>
+        <w:pStyle w:val="Sansinterligne"/>
+      </w:pPr>
+    </w:p>
+    <w:p>
+      <w:pPr>
+        <w:pStyle w:val="Titre3"/>
+        <w:rPr>
+          <w:lang w:val="en-US"/>
+        </w:rPr>
+      </w:pPr>
+      <w:r>
+        <w:rPr>
+          <w:lang w:val="en-US"/>
+        </w:rPr>
+        <w:t>T</w:t>
+      </w:r>
+      <w:r>
+        <w:rPr>
+          <w:lang w:val="en-US"/>
+        </w:rPr>
+        <w:t>X</w:t>
+      </w:r>
+      <w:r>
+        <w:rPr>
+          <w:lang w:val="en-US"/>
+        </w:rPr>
+        <w:t>T RDATA format</w:t>
+      </w:r>
+    </w:p>
+    <w:p>
+      <w:pPr>
+        <w:pStyle w:val="Sansinterligne"/>
+        <w:rPr>
+          <w:lang w:val="en-US"/>
+        </w:rPr>
+      </w:pPr>
+    </w:p>
+    <w:tbl>
+      <w:tblPr>
+        <w:tblStyle w:val="Listeclaire"/>
+        <w:tblW w:w="0" w:type="auto"/>
+        <w:tblLook w:val="04A0" w:firstRow="1" w:lastRow="0" w:firstColumn="1" w:lastColumn="0" w:noHBand="0" w:noVBand="1"/>
+      </w:tblPr>
+      <w:tblGrid>
+        <w:gridCol w:w="1259"/>
+        <w:gridCol w:w="8029"/>
+      </w:tblGrid>
+      <w:tr>
+        <w:trPr>
+          <w:cnfStyle w:val="100000000000" w:firstRow="1" w:lastRow="0" w:firstColumn="0" w:lastColumn="0" w:oddVBand="0" w:evenVBand="0" w:oddHBand="0" w:evenHBand="0" w:firstRowFirstColumn="0" w:firstRowLastColumn="0" w:lastRowFirstColumn="0" w:lastRowLastColumn="0"/>
+        </w:trPr>
+        <w:tc>
+          <w:tcPr>
+            <w:cnfStyle w:val="001000000000" w:firstRow="0" w:lastRow="0" w:firstColumn="1" w:lastColumn="0" w:oddVBand="0" w:evenVBand="0" w:oddHBand="0" w:evenHBand="0" w:firstRowFirstColumn="0" w:firstRowLastColumn="0" w:lastRowFirstColumn="0" w:lastRowLastColumn="0"/>
+            <w:tcW w:w="1259" w:type="dxa"/>
+          </w:tcPr>
+          <w:p>
+            <w:pPr>
+              <w:pStyle w:val="Sansinterligne"/>
+              <w:jc w:val="center"/>
+              <w:rPr>
+                <w:lang w:val="fr-FR"/>
+              </w:rPr>
+            </w:pPr>
+            <w:r>
+              <w:rPr>
+                <w:lang w:val="fr-FR"/>
+              </w:rPr>
+              <w:t>Champ</w:t>
+            </w:r>
+          </w:p>
+        </w:tc>
+        <w:tc>
+          <w:tcPr>
+            <w:tcW w:w="8029" w:type="dxa"/>
+          </w:tcPr>
+          <w:p>
+            <w:pPr>
+              <w:pStyle w:val="Sansinterligne"/>
+              <w:jc w:val="center"/>
+              <w:cnfStyle w:val="100000000000" w:firstRow="1" w:lastRow="0" w:firstColumn="0" w:lastColumn="0" w:oddVBand="0" w:evenVBand="0" w:oddHBand="0" w:evenHBand="0" w:firstRowFirstColumn="0" w:firstRowLastColumn="0" w:lastRowFirstColumn="0" w:lastRowLastColumn="0"/>
+              <w:rPr>
+                <w:lang w:val="fr-FR"/>
+              </w:rPr>
+            </w:pPr>
+            <w:r>
+              <w:rPr>
+                <w:lang w:val="fr-FR"/>
+              </w:rPr>
+              <w:t>Description</w:t>
+            </w:r>
+          </w:p>
+        </w:tc>
+      </w:tr>
+      <w:tr>
+        <w:trPr>
+          <w:cnfStyle w:val="000000100000" w:firstRow="0" w:lastRow="0" w:firstColumn="0" w:lastColumn="0" w:oddVBand="0" w:evenVBand="0" w:oddHBand="1" w:evenHBand="0" w:firstRowFirstColumn="0" w:firstRowLastColumn="0" w:lastRowFirstColumn="0" w:lastRowLastColumn="0"/>
+        </w:trPr>
+        <w:tc>
+          <w:tcPr>
+            <w:cnfStyle w:val="001000000000" w:firstRow="0" w:lastRow="0" w:firstColumn="1" w:lastColumn="0" w:oddVBand="0" w:evenVBand="0" w:oddHBand="0" w:evenHBand="0" w:firstRowFirstColumn="0" w:firstRowLastColumn="0" w:lastRowFirstColumn="0" w:lastRowLastColumn="0"/>
+            <w:tcW w:w="1259" w:type="dxa"/>
+          </w:tcPr>
+          <w:p>
+            <w:pPr>
+              <w:pStyle w:val="Sansinterligne"/>
+              <w:rPr>
+                <w:lang w:val="fr-FR"/>
+              </w:rPr>
+            </w:pPr>
+            <w:r>
+              <w:rPr>
+                <w:lang w:val="fr-FR"/>
+              </w:rPr>
+              <w:t>TXT-Data</w:t>
+            </w:r>
+          </w:p>
+        </w:tc>
+        <w:tc>
+          <w:tcPr>
+            <w:tcW w:w="8029" w:type="dxa"/>
+          </w:tcPr>
+          <w:p>
+            <w:pPr>
+              <w:pStyle w:val="Sansinterligne"/>
+              <w:cnfStyle w:val="000000100000" w:firstRow="0" w:lastRow="0" w:firstColumn="0" w:lastColumn="0" w:oddVBand="0" w:evenVBand="0" w:oddHBand="1" w:evenHBand="0" w:firstRowFirstColumn="0" w:firstRowLastColumn="0" w:lastRowFirstColumn="0" w:lastRowLastColumn="0"/>
+              <w:rPr>
+                <w:lang w:val="en-US"/>
+              </w:rPr>
+            </w:pPr>
+            <w:r>
+              <w:rPr>
+                <w:lang w:val="en-US"/>
+              </w:rPr>
+              <w:t>One or more &lt;character string&gt;s</w:t>
+            </w:r>
+          </w:p>
+        </w:tc>
+      </w:tr>
+    </w:tbl>
+    <w:p>
+      <w:pPr>
+        <w:pStyle w:val="Sansinterligne"/>
+        <w:rPr>
+          <w:lang w:val="en-US"/>
+        </w:rPr>
+      </w:pPr>
+    </w:p>
+    <w:p>
+      <w:pPr>
+        <w:pStyle w:val="Titre3"/>
+        <w:rPr>
+          <w:lang w:val="en-US"/>
+        </w:rPr>
+      </w:pPr>
+      <w:r>
+        <w:rPr>
+          <w:lang w:val="en-US"/>
+        </w:rPr>
+        <w:t>A RDATA format</w:t>
+      </w:r>
+    </w:p>
+    <w:p>
+      <w:pPr>
+        <w:pStyle w:val="Sansinterligne"/>
+        <w:rPr>
+          <w:lang w:val="en-US"/>
+        </w:rPr>
+      </w:pPr>
+    </w:p>
+    <w:tbl>
+      <w:tblPr>
+        <w:tblStyle w:val="Listeclaire"/>
+        <w:tblW w:w="0" w:type="auto"/>
+        <w:tblLook w:val="04A0" w:firstRow="1" w:lastRow="0" w:firstColumn="1" w:lastColumn="0" w:noHBand="0" w:noVBand="1"/>
+      </w:tblPr>
+      <w:tblGrid>
+        <w:gridCol w:w="1259"/>
+        <w:gridCol w:w="8029"/>
+      </w:tblGrid>
+      <w:tr>
+        <w:trPr>
+          <w:cnfStyle w:val="100000000000" w:firstRow="1" w:lastRow="0" w:firstColumn="0" w:lastColumn="0" w:oddVBand="0" w:evenVBand="0" w:oddHBand="0" w:evenHBand="0" w:firstRowFirstColumn="0" w:firstRowLastColumn="0" w:lastRowFirstColumn="0" w:lastRowLastColumn="0"/>
+        </w:trPr>
+        <w:tc>
+          <w:tcPr>
+            <w:cnfStyle w:val="001000000000" w:firstRow="0" w:lastRow="0" w:firstColumn="1" w:lastColumn="0" w:oddVBand="0" w:evenVBand="0" w:oddHBand="0" w:evenHBand="0" w:firstRowFirstColumn="0" w:firstRowLastColumn="0" w:lastRowFirstColumn="0" w:lastRowLastColumn="0"/>
+            <w:tcW w:w="1259" w:type="dxa"/>
+          </w:tcPr>
+          <w:p>
+            <w:pPr>
+              <w:pStyle w:val="Sansinterligne"/>
+              <w:jc w:val="center"/>
+              <w:rPr>
+                <w:lang w:val="fr-FR"/>
+              </w:rPr>
+            </w:pPr>
+            <w:r>
+              <w:rPr>
+                <w:lang w:val="fr-FR"/>
+              </w:rPr>
+              <w:t>Champ</w:t>
+            </w:r>
+          </w:p>
+        </w:tc>
+        <w:tc>
+          <w:tcPr>
+            <w:tcW w:w="8029" w:type="dxa"/>
+          </w:tcPr>
+          <w:p>
+            <w:pPr>
+              <w:pStyle w:val="Sansinterligne"/>
+              <w:jc w:val="center"/>
+              <w:cnfStyle w:val="100000000000" w:firstRow="1" w:lastRow="0" w:firstColumn="0" w:lastColumn="0" w:oddVBand="0" w:evenVBand="0" w:oddHBand="0" w:evenHBand="0" w:firstRowFirstColumn="0" w:firstRowLastColumn="0" w:lastRowFirstColumn="0" w:lastRowLastColumn="0"/>
+              <w:rPr>
+                <w:lang w:val="fr-FR"/>
+              </w:rPr>
+            </w:pPr>
+            <w:r>
+              <w:rPr>
+                <w:lang w:val="fr-FR"/>
+              </w:rPr>
+              <w:t>Description</w:t>
+            </w:r>
+          </w:p>
+        </w:tc>
+      </w:tr>
+      <w:tr>
+        <w:trPr>
+          <w:cnfStyle w:val="000000100000" w:firstRow="0" w:lastRow="0" w:firstColumn="0" w:lastColumn="0" w:oddVBand="0" w:evenVBand="0" w:oddHBand="1" w:evenHBand="0" w:firstRowFirstColumn="0" w:firstRowLastColumn="0" w:lastRowFirstColumn="0" w:lastRowLastColumn="0"/>
+        </w:trPr>
+        <w:tc>
+          <w:tcPr>
+            <w:cnfStyle w:val="001000000000" w:firstRow="0" w:lastRow="0" w:firstColumn="1" w:lastColumn="0" w:oddVBand="0" w:evenVBand="0" w:oddHBand="0" w:evenHBand="0" w:firstRowFirstColumn="0" w:firstRowLastColumn="0" w:lastRowFirstColumn="0" w:lastRowLastColumn="0"/>
+            <w:tcW w:w="1259" w:type="dxa"/>
+          </w:tcPr>
+          <w:p>
+            <w:pPr>
+              <w:pStyle w:val="Sansinterligne"/>
+              <w:rPr>
+                <w:lang w:val="fr-FR"/>
+              </w:rPr>
+            </w:pPr>
+            <w:r>
+              <w:rPr>
+                <w:lang w:val="fr-FR"/>
+              </w:rPr>
+              <w:t>ADDRESS</w:t>
+            </w:r>
+          </w:p>
+        </w:tc>
+        <w:tc>
+          <w:tcPr>
+            <w:tcW w:w="8029" w:type="dxa"/>
+          </w:tcPr>
+          <w:p>
+            <w:pPr>
+              <w:pStyle w:val="Sansinterligne"/>
+              <w:cnfStyle w:val="000000100000" w:firstRow="0" w:lastRow="0" w:firstColumn="0" w:lastColumn="0" w:oddVBand="0" w:evenVBand="0" w:oddHBand="1" w:evenHBand="0" w:firstRowFirstColumn="0" w:firstRowLastColumn="0" w:lastRowFirstColumn="0" w:lastRowLastColumn="0"/>
+              <w:rPr>
+                <w:lang w:val="en-US"/>
+              </w:rPr>
+            </w:pPr>
+            <w:r>
+              <w:rPr>
+                <w:lang w:val="en-US"/>
+              </w:rPr>
+              <w:t>A 32 bit Internet address</w:t>
+            </w:r>
+            <w:bookmarkStart w:id="0" w:name="_GoBack"/>
+            <w:bookmarkEnd w:id="0"/>
+          </w:p>
+        </w:tc>
+      </w:tr>
+    </w:tbl>
+    <w:p>
+      <w:pPr>
+        <w:pStyle w:val="Sansinterligne"/>
+      </w:pPr>
+    </w:p>
+    <w:p>
+      <w:pPr>
+        <w:pStyle w:val="Sansinterligne"/>
+        <w:rPr>
+          <w:lang w:val="en-US"/>
+        </w:rPr>
+      </w:pPr>
+    </w:p>
+    <w:p>
+      <w:pPr>
+        <w:pStyle w:val="Titre3"/>
+        <w:rPr>
+          <w:lang w:val="fr-FR"/>
+        </w:rPr>
+      </w:pPr>
+      <w:r>
+        <w:rPr>
+          <w:lang w:val="fr-FR"/>
+        </w:rPr>
+        <w:t>Erreurs retournées par le serveur DNS</w:t>
+      </w:r>
+    </w:p>
+    <w:p>
+      <w:pPr>
+        <w:pStyle w:val="Sansinterligne"/>
+        <w:rPr>
+          <w:lang w:val="fr-FR"/>
+        </w:rPr>
+      </w:pPr>
+    </w:p>
+    <w:p>
+      <w:pPr>
+        <w:pStyle w:val="Sansinterligne"/>
+        <w:rPr>
+          <w:lang w:val="fr-FR"/>
+        </w:rPr>
+      </w:pPr>
+      <w:r>
+        <w:rPr>
+          <w:lang w:val="fr-FR"/>
+        </w:rPr>
+        <w:t xml:space="preserve">Voici la liste des erreurs qui peuvent être retournées par un serveur DNS dans </w:t>
+      </w:r>
+      <w:r>
+        <w:rPr>
+          <w:lang w:val="fr-FR"/>
+        </w:rPr>
+        <w:t xml:space="preserve">le champ « RCODE » </w:t>
+      </w:r>
+      <w:r>
+        <w:rPr>
+          <w:lang w:val="fr-FR"/>
+        </w:rPr>
+        <w:t>de la réponse :</w:t>
+      </w:r>
+    </w:p>
+    <w:p>
+      <w:pPr>
+        <w:pStyle w:val="Sansinterligne"/>
+        <w:rPr>
+          <w:lang w:val="fr-FR"/>
+        </w:rPr>
+      </w:pPr>
+    </w:p>
+    <w:tbl>
+      <w:tblPr>
+        <w:tblStyle w:val="Listeclaire"/>
+        <w:tblW w:w="0" w:type="auto"/>
+        <w:tblLook w:val="04A0" w:firstRow="1" w:lastRow="0" w:firstColumn="1" w:lastColumn="0" w:noHBand="0" w:noVBand="1"/>
+      </w:tblPr>
+      <w:tblGrid>
+        <w:gridCol w:w="1101"/>
+        <w:gridCol w:w="8111"/>
+      </w:tblGrid>
+      <w:tr>
+        <w:trPr>
+          <w:cnfStyle w:val="100000000000" w:firstRow="1" w:lastRow="0" w:firstColumn="0" w:lastColumn="0" w:oddVBand="0" w:evenVBand="0" w:oddHBand="0" w:evenHBand="0" w:firstRowFirstColumn="0" w:firstRowLastColumn="0" w:lastRowFirstColumn="0" w:lastRowLastColumn="0"/>
+        </w:trPr>
+        <w:tc>
+          <w:tcPr>
+            <w:cnfStyle w:val="001000000000" w:firstRow="0" w:lastRow="0" w:firstColumn="1" w:lastColumn="0" w:oddVBand="0" w:evenVBand="0" w:oddHBand="0" w:evenHBand="0" w:firstRowFirstColumn="0" w:firstRowLastColumn="0" w:lastRowFirstColumn="0" w:lastRowLastColumn="0"/>
+            <w:tcW w:w="1101" w:type="dxa"/>
+          </w:tcPr>
+          <w:p>
+            <w:pPr>
+              <w:pStyle w:val="Sansinterligne"/>
+              <w:jc w:val="center"/>
+              <w:rPr>
+                <w:lang w:val="fr-FR"/>
+              </w:rPr>
+            </w:pPr>
+            <w:r>
+              <w:rPr>
+                <w:lang w:val="fr-FR"/>
+              </w:rPr>
+              <w:t>Code</w:t>
+            </w:r>
+          </w:p>
+        </w:tc>
+        <w:tc>
+          <w:tcPr>
+            <w:tcW w:w="8111" w:type="dxa"/>
+          </w:tcPr>
+          <w:p>
+            <w:pPr>
+              <w:pStyle w:val="Sansinterligne"/>
+              <w:jc w:val="center"/>
+              <w:cnfStyle w:val="100000000000" w:firstRow="1" w:lastRow="0" w:firstColumn="0" w:lastColumn="0" w:oddVBand="0" w:evenVBand="0" w:oddHBand="0" w:evenHBand="0" w:firstRowFirstColumn="0" w:firstRowLastColumn="0" w:lastRowFirstColumn="0" w:lastRowLastColumn="0"/>
+              <w:rPr>
+                <w:lang w:val="fr-FR"/>
+              </w:rPr>
+            </w:pPr>
+            <w:r>
+              <w:rPr>
+                <w:lang w:val="fr-FR"/>
+              </w:rPr>
+              <w:t>Description</w:t>
+            </w:r>
+          </w:p>
+        </w:tc>
+      </w:tr>
+      <w:tr>
+        <w:trPr>
+          <w:cnfStyle w:val="000000100000" w:firstRow="0" w:lastRow="0" w:firstColumn="0" w:lastColumn="0" w:oddVBand="0" w:evenVBand="0" w:oddHBand="1" w:evenHBand="0" w:firstRowFirstColumn="0" w:firstRowLastColumn="0" w:lastRowFirstColumn="0" w:lastRowLastColumn="0"/>
+        </w:trPr>
+        <w:tc>
+          <w:tcPr>
+            <w:cnfStyle w:val="001000000000" w:firstRow="0" w:lastRow="0" w:firstColumn="1" w:lastColumn="0" w:oddVBand="0" w:evenVBand="0" w:oddHBand="0" w:evenHBand="0" w:firstRowFirstColumn="0" w:firstRowLastColumn="0" w:lastRowFirstColumn="0" w:lastRowLastColumn="0"/>
+            <w:tcW w:w="1101" w:type="dxa"/>
+          </w:tcPr>
+          <w:p>
+            <w:pPr>
+              <w:pStyle w:val="Sansinterligne"/>
+              <w:rPr>
+                <w:lang w:val="fr-FR"/>
+              </w:rPr>
+            </w:pPr>
+            <w:r>
+              <w:rPr>
+                <w:lang w:val="fr-FR"/>
+              </w:rPr>
+              <w:t>0</w:t>
+            </w:r>
+          </w:p>
+        </w:tc>
+        <w:tc>
+          <w:tcPr>
+            <w:tcW w:w="8111" w:type="dxa"/>
+          </w:tcPr>
+          <w:p>
+            <w:pPr>
+              <w:pStyle w:val="Sansinterligne"/>
+              <w:cnfStyle w:val="000000100000" w:firstRow="0" w:lastRow="0" w:firstColumn="0" w:lastColumn="0" w:oddVBand="0" w:evenVBand="0" w:oddHBand="1" w:evenHBand="0" w:firstRowFirstColumn="0" w:firstRowLastColumn="0" w:lastRowFirstColumn="0" w:lastRowLastColumn="0"/>
+              <w:rPr>
+                <w:lang w:val="fr-FR"/>
+              </w:rPr>
+            </w:pPr>
+            <w:r>
+              <w:rPr>
+                <w:lang w:val="fr-FR"/>
+              </w:rPr>
+              <w:t>No error condition</w:t>
+            </w:r>
+          </w:p>
+        </w:tc>
+      </w:tr>
+      <w:tr>
+        <w:tc>
+          <w:tcPr>
+            <w:cnfStyle w:val="001000000000" w:firstRow="0" w:lastRow="0" w:firstColumn="1" w:lastColumn="0" w:oddVBand="0" w:evenVBand="0" w:oddHBand="0" w:evenHBand="0" w:firstRowFirstColumn="0" w:firstRowLastColumn="0" w:lastRowFirstColumn="0" w:lastRowLastColumn="0"/>
+            <w:tcW w:w="1101" w:type="dxa"/>
+          </w:tcPr>
+          <w:p>
+            <w:pPr>
+              <w:pStyle w:val="Sansinterligne"/>
+              <w:rPr>
+                <w:lang w:val="fr-FR"/>
+              </w:rPr>
+            </w:pPr>
+            <w:r>
+              <w:rPr>
+                <w:lang w:val="fr-FR"/>
+              </w:rPr>
+              <w:t>1</w:t>
+            </w:r>
+          </w:p>
+        </w:tc>
+        <w:tc>
+          <w:tcPr>
+            <w:tcW w:w="8111" w:type="dxa"/>
+          </w:tcPr>
+          <w:p>
+            <w:pPr>
+              <w:pStyle w:val="Sansinterligne"/>
+              <w:cnfStyle w:val="000000000000" w:firstRow="0" w:lastRow="0" w:firstColumn="0" w:lastColumn="0" w:oddVBand="0" w:evenVBand="0" w:oddHBand="0" w:evenHBand="0" w:firstRowFirstColumn="0" w:firstRowLastColumn="0" w:lastRowFirstColumn="0" w:lastRowLastColumn="0"/>
+              <w:rPr>
+                <w:lang w:val="en-US"/>
+              </w:rPr>
+            </w:pPr>
+            <w:r>
+              <w:rPr>
+                <w:lang w:val="en-US"/>
+              </w:rPr>
+              <w:t xml:space="preserve">Format error </w:t>
+            </w:r>
+            <w:r>
+              <w:rPr>
+                <w:lang w:val="en-US"/>
+              </w:rPr>
+              <w:t>–</w:t>
+            </w:r>
+            <w:r>
+              <w:rPr>
+                <w:lang w:val="en-US"/>
+              </w:rPr>
+              <w:t xml:space="preserve"> </w:t>
+            </w:r>
+            <w:r>
+              <w:rPr>
+                <w:lang w:val="en-US"/>
+              </w:rPr>
+              <w:t>the name server was unable to interpret the query</w:t>
+            </w:r>
+          </w:p>
+        </w:tc>
+      </w:tr>
+      <w:tr>
+        <w:trPr>
+          <w:cnfStyle w:val="000000100000" w:firstRow="0" w:lastRow="0" w:firstColumn="0" w:lastColumn="0" w:oddVBand="0" w:evenVBand="0" w:oddHBand="1" w:evenHBand="0" w:firstRowFirstColumn="0" w:firstRowLastColumn="0" w:lastRowFirstColumn="0" w:lastRowLastColumn="0"/>
+        </w:trPr>
+        <w:tc>
+          <w:tcPr>
+            <w:cnfStyle w:val="001000000000" w:firstRow="0" w:lastRow="0" w:firstColumn="1" w:lastColumn="0" w:oddVBand="0" w:evenVBand="0" w:oddHBand="0" w:evenHBand="0" w:firstRowFirstColumn="0" w:firstRowLastColumn="0" w:lastRowFirstColumn="0" w:lastRowLastColumn="0"/>
+            <w:tcW w:w="1101" w:type="dxa"/>
+          </w:tcPr>
+          <w:p>
+            <w:pPr>
+              <w:pStyle w:val="Sansinterligne"/>
+              <w:rPr>
+                <w:lang w:val="en-US"/>
+              </w:rPr>
+            </w:pPr>
+            <w:r>
+              <w:rPr>
+                <w:lang w:val="en-US"/>
+              </w:rPr>
+              <w:t>2</w:t>
+            </w:r>
+          </w:p>
+        </w:tc>
+        <w:tc>
+          <w:tcPr>
+            <w:tcW w:w="8111" w:type="dxa"/>
+          </w:tcPr>
+          <w:p>
+            <w:pPr>
+              <w:pStyle w:val="Sansinterligne"/>
+              <w:cnfStyle w:val="000000100000" w:firstRow="0" w:lastRow="0" w:firstColumn="0" w:lastColumn="0" w:oddVBand="0" w:evenVBand="0" w:oddHBand="1" w:evenHBand="0" w:firstRowFirstColumn="0" w:firstRowLastColumn="0" w:lastRowFirstColumn="0" w:lastRowLastColumn="0"/>
+              <w:rPr>
+                <w:lang w:val="en-US"/>
+              </w:rPr>
+            </w:pPr>
+            <w:r>
+              <w:rPr>
+                <w:lang w:val="en-US"/>
+              </w:rPr>
+              <w:t xml:space="preserve">Server failure – the name server </w:t>
+            </w:r>
+            <w:r>
+              <w:rPr>
+                <w:lang w:val="en-US"/>
+              </w:rPr>
+              <w:t>was unable to process this query due to a problem with the name server</w:t>
+            </w:r>
+          </w:p>
+        </w:tc>
+      </w:tr>
+      <w:tr>
+        <w:tc>
+          <w:tcPr>
+            <w:cnfStyle w:val="001000000000" w:firstRow="0" w:lastRow="0" w:firstColumn="1" w:lastColumn="0" w:oddVBand="0" w:evenVBand="0" w:oddHBand="0" w:evenHBand="0" w:firstRowFirstColumn="0" w:firstRowLastColumn="0" w:lastRowFirstColumn="0" w:lastRowLastColumn="0"/>
+            <w:tcW w:w="1101" w:type="dxa"/>
+          </w:tcPr>
+          <w:p>
+            <w:pPr>
+              <w:pStyle w:val="Sansinterligne"/>
+              <w:rPr>
+                <w:lang w:val="en-US"/>
+              </w:rPr>
+            </w:pPr>
+            <w:r>
+              <w:rPr>
+                <w:lang w:val="en-US"/>
+              </w:rPr>
+              <w:t>3</w:t>
+            </w:r>
+          </w:p>
+        </w:tc>
+        <w:tc>
+          <w:tcPr>
+            <w:tcW w:w="8111" w:type="dxa"/>
+          </w:tcPr>
+          <w:p>
+            <w:pPr>
+              <w:pStyle w:val="Sansinterligne"/>
+              <w:cnfStyle w:val="000000000000" w:firstRow="0" w:lastRow="0" w:firstColumn="0" w:lastColumn="0" w:oddVBand="0" w:evenVBand="0" w:oddHBand="0" w:evenHBand="0" w:firstRowFirstColumn="0" w:firstRowLastColumn="0" w:lastRowFirstColumn="0" w:lastRowLastColumn="0"/>
+              <w:rPr>
+                <w:lang w:val="en-US"/>
+              </w:rPr>
+            </w:pPr>
+            <w:r>
+              <w:rPr>
+                <w:lang w:val="en-US"/>
+              </w:rPr>
+              <w:t>Name error – meaningful only for responses from an authoritative name server, this code signifies that the domain name referenced in the query does not exist.</w:t>
+            </w:r>
+          </w:p>
+        </w:tc>
+      </w:tr>
+      <w:tr>
+        <w:trPr>
+          <w:cnfStyle w:val="000000100000" w:firstRow="0" w:lastRow="0" w:firstColumn="0" w:lastColumn="0" w:oddVBand="0" w:evenVBand="0" w:oddHBand="1" w:evenHBand="0" w:firstRowFirstColumn="0" w:firstRowLastColumn="0" w:lastRowFirstColumn="0" w:lastRowLastColumn="0"/>
+        </w:trPr>
+        <w:tc>
+          <w:tcPr>
+            <w:cnfStyle w:val="001000000000" w:firstRow="0" w:lastRow="0" w:firstColumn="1" w:lastColumn="0" w:oddVBand="0" w:evenVBand="0" w:oddHBand="0" w:evenHBand="0" w:firstRowFirstColumn="0" w:firstRowLastColumn="0" w:lastRowFirstColumn="0" w:lastRowLastColumn="0"/>
+            <w:tcW w:w="1101" w:type="dxa"/>
+          </w:tcPr>
+          <w:p>
+            <w:pPr>
+              <w:pStyle w:val="Sansinterligne"/>
+              <w:rPr>
+                <w:lang w:val="en-US"/>
+              </w:rPr>
+            </w:pPr>
+            <w:r>
+              <w:rPr>
+                <w:lang w:val="en-US"/>
+              </w:rPr>
+              <w:t>4</w:t>
+            </w:r>
+          </w:p>
+        </w:tc>
+        <w:tc>
+          <w:tcPr>
+            <w:tcW w:w="8111" w:type="dxa"/>
+          </w:tcPr>
+          <w:p>
+            <w:pPr>
+              <w:pStyle w:val="Sansinterligne"/>
+              <w:cnfStyle w:val="000000100000" w:firstRow="0" w:lastRow="0" w:firstColumn="0" w:lastColumn="0" w:oddVBand="0" w:evenVBand="0" w:oddHBand="1" w:evenHBand="0" w:firstRowFirstColumn="0" w:firstRowLastColumn="0" w:lastRowFirstColumn="0" w:lastRowLastColumn="0"/>
+              <w:rPr>
+                <w:lang w:val="en-US"/>
+              </w:rPr>
+            </w:pPr>
+            <w:r>
+              <w:rPr>
+                <w:lang w:val="en-US"/>
+              </w:rPr>
+              <w:t>Not implemented</w:t>
+            </w:r>
+            <w:r>
+              <w:rPr>
+                <w:lang w:val="en-US"/>
+              </w:rPr>
+              <w:t xml:space="preserve"> </w:t>
+            </w:r>
+            <w:r>
+              <w:rPr>
+                <w:lang w:val="en-US"/>
+              </w:rPr>
+              <w:t>–</w:t>
+            </w:r>
+            <w:r>
+              <w:rPr>
+                <w:lang w:val="en-US"/>
+              </w:rPr>
+              <w:t xml:space="preserve"> </w:t>
+            </w:r>
+            <w:r>
+              <w:rPr>
+                <w:lang w:val="en-US"/>
+              </w:rPr>
+              <w:t xml:space="preserve">the name </w:t>
+            </w:r>
+            <w:r>
+              <w:rPr>
+                <w:lang w:val="en-US"/>
+              </w:rPr>
+              <w:t xml:space="preserve">server does not </w:t>
+            </w:r>
+            <w:r>
+              <w:rPr>
+                <w:lang w:val="en-US"/>
+              </w:rPr>
+              <w:t>support the requested kind of query</w:t>
+            </w:r>
+          </w:p>
+        </w:tc>
+      </w:tr>
+      <w:tr>
+        <w:tc>
+          <w:tcPr>
+            <w:cnfStyle w:val="001000000000" w:firstRow="0" w:lastRow="0" w:firstColumn="1" w:lastColumn="0" w:oddVBand="0" w:evenVBand="0" w:oddHBand="0" w:evenHBand="0" w:firstRowFirstColumn="0" w:firstRowLastColumn="0" w:lastRowFirstColumn="0" w:lastRowLastColumn="0"/>
+            <w:tcW w:w="1101" w:type="dxa"/>
+          </w:tcPr>
+          <w:p>
+            <w:pPr>
+              <w:pStyle w:val="Sansinterligne"/>
+              <w:rPr>
+                <w:lang w:val="en-US"/>
+              </w:rPr>
+            </w:pPr>
+            <w:r>
+              <w:rPr>
+                <w:lang w:val="en-US"/>
+              </w:rPr>
+              <w:t>5</w:t>
+            </w:r>
+          </w:p>
+        </w:tc>
+        <w:tc>
+          <w:tcPr>
+            <w:tcW w:w="8111" w:type="dxa"/>
+          </w:tcPr>
+          <w:p>
+            <w:pPr>
+              <w:pStyle w:val="Sansinterligne"/>
+              <w:cnfStyle w:val="000000000000" w:firstRow="0" w:lastRow="0" w:firstColumn="0" w:lastColumn="0" w:oddVBand="0" w:evenVBand="0" w:oddHBand="0" w:evenHBand="0" w:firstRowFirstColumn="0" w:firstRowLastColumn="0" w:lastRowFirstColumn="0" w:lastRowLastColumn="0"/>
+              <w:rPr>
+                <w:lang w:val="en-US"/>
+              </w:rPr>
+            </w:pPr>
+            <w:r>
+              <w:rPr>
+                <w:lang w:val="en-US"/>
+              </w:rPr>
+              <w:t>Refused : the name server refuses to perform the specified operation for policy reasons. For example, a name server may not wish to provide the information to a particular requester, or a name server may not wish to perform a particular operation for particular data.</w:t>
+            </w:r>
+          </w:p>
+        </w:tc>
+      </w:tr>
+    </w:tbl>
+    <w:p>
+      <w:pPr>
+        <w:pStyle w:val="Sansinterligne"/>
+        <w:rPr>
+          <w:lang w:val="fr-BE"/>
+        </w:rPr>
+      </w:pPr>
+    </w:p>
+    <w:p>
+      <w:pPr>
+        <w:pStyle w:val="Sansinterligne"/>
+        <w:rPr>
+          <w:lang w:val="fr-BE"/>
+        </w:rPr>
+      </w:pPr>
+    </w:p>
+    <w:p>
+      <w:pPr>
+        <w:pStyle w:val="Sansinterligne"/>
+        <w:rPr>
+          <w:lang w:val="fr-BE"/>
+        </w:rPr>
+      </w:pPr>
+      <w:hyperlink r:id="rId6" w:history="1">
+        <w:r>
+          <w:rPr>
+            <w:rStyle w:val="Lienhypertexte"/>
+          </w:rPr>
+          <w:t>https://www.sciencedirect.com/topics/computer-science/reverse-lookup-zone</w:t>
+        </w:r>
+      </w:hyperlink>
+    </w:p>
+    <w:p>
+      <w:pPr>
+        <w:pStyle w:val="Sansinterligne"/>
+        <w:rPr>
+          <w:lang w:val="fr-BE"/>
+        </w:rPr>
+      </w:pPr>
     </w:p>
     <w:sectPr>
       <w:pgSz w:w="11906" w:h="16838"/>
@@ -2586,7 +5167,7 @@
     <w:lsdException w:name="Table Web 2" w:semiHidden="1" w:unhideWhenUsed="1"/>
     <w:lsdException w:name="Table Web 3" w:semiHidden="1" w:unhideWhenUsed="1"/>
     <w:lsdException w:name="Balloon Text" w:semiHidden="1" w:unhideWhenUsed="1"/>
-    <w:lsdException w:name="Table Grid" w:semiHidden="1" w:uiPriority="59" w:unhideWhenUsed="1"/>
+    <w:lsdException w:name="Table Grid" w:uiPriority="59"/>
     <w:lsdException w:name="Table Theme" w:semiHidden="1" w:unhideWhenUsed="1"/>
     <w:lsdException w:name="Placeholder Text" w:semiHidden="1"/>
     <w:lsdException w:name="No Spacing" w:uiPriority="1" w:qFormat="1"/>
@@ -2860,6 +5441,28 @@
       <w:szCs w:val="26"/>
     </w:rPr>
   </w:style>
+  <w:style w:type="paragraph" w:styleId="Titre3">
+    <w:name w:val="heading 3"/>
+    <w:basedOn w:val="Normal"/>
+    <w:next w:val="Normal"/>
+    <w:link w:val="Titre3Car"/>
+    <w:uiPriority w:val="9"/>
+    <w:unhideWhenUsed/>
+    <w:qFormat/>
+    <w:rsid w:val="00951FEE"/>
+    <w:pPr>
+      <w:keepNext/>
+      <w:keepLines/>
+      <w:spacing w:before="200" w:after="0"/>
+      <w:outlineLvl w:val="2"/>
+    </w:pPr>
+    <w:rPr>
+      <w:rFonts w:asciiTheme="majorHAnsi" w:eastAsiaTheme="majorEastAsia" w:hAnsiTheme="majorHAnsi" w:cstheme="majorBidi"/>
+      <w:b/>
+      <w:bCs/>
+      <w:color w:val="4F81BD" w:themeColor="accent1"/>
+    </w:rPr>
+  </w:style>
   <w:style w:type="character" w:default="1" w:styleId="Policepardfaut">
     <w:name w:val="Default Paragraph Font"/>
     <w:uiPriority w:val="1"/>
@@ -2956,6 +5559,104 @@
         <w:insideV w:val="single" w:sz="4" w:space="0" w:color="auto"/>
       </w:tblBorders>
     </w:tblPr>
+  </w:style>
+  <w:style w:type="character" w:customStyle="1" w:styleId="Titre3Car">
+    <w:name w:val="Titre 3 Car"/>
+    <w:basedOn w:val="Policepardfaut"/>
+    <w:link w:val="Titre3"/>
+    <w:uiPriority w:val="9"/>
+    <w:rsid w:val="00951FEE"/>
+    <w:rPr>
+      <w:rFonts w:asciiTheme="majorHAnsi" w:eastAsiaTheme="majorEastAsia" w:hAnsiTheme="majorHAnsi" w:cstheme="majorBidi"/>
+      <w:b/>
+      <w:bCs/>
+      <w:color w:val="4F81BD" w:themeColor="accent1"/>
+    </w:rPr>
+  </w:style>
+  <w:style w:type="table" w:styleId="Listeclaire">
+    <w:name w:val="Light List"/>
+    <w:basedOn w:val="TableauNormal"/>
+    <w:uiPriority w:val="61"/>
+    <w:rsid w:val="00356351"/>
+    <w:pPr>
+      <w:spacing w:after="0" w:line="240" w:lineRule="auto"/>
+    </w:pPr>
+    <w:tblPr>
+      <w:tblStyleRowBandSize w:val="1"/>
+      <w:tblStyleColBandSize w:val="1"/>
+      <w:tblBorders>
+        <w:top w:val="single" w:sz="8" w:space="0" w:color="000000" w:themeColor="text1"/>
+        <w:left w:val="single" w:sz="8" w:space="0" w:color="000000" w:themeColor="text1"/>
+        <w:bottom w:val="single" w:sz="8" w:space="0" w:color="000000" w:themeColor="text1"/>
+        <w:right w:val="single" w:sz="8" w:space="0" w:color="000000" w:themeColor="text1"/>
+      </w:tblBorders>
+    </w:tblPr>
+    <w:tblStylePr w:type="firstRow">
+      <w:pPr>
+        <w:spacing w:before="0" w:after="0" w:line="240" w:lineRule="auto"/>
+      </w:pPr>
+      <w:rPr>
+        <w:b/>
+        <w:bCs/>
+        <w:color w:val="FFFFFF" w:themeColor="background1"/>
+      </w:rPr>
+      <w:tblPr/>
+      <w:tcPr>
+        <w:shd w:val="clear" w:color="auto" w:fill="000000" w:themeFill="text1"/>
+      </w:tcPr>
+    </w:tblStylePr>
+    <w:tblStylePr w:type="lastRow">
+      <w:pPr>
+        <w:spacing w:before="0" w:after="0" w:line="240" w:lineRule="auto"/>
+      </w:pPr>
+      <w:rPr>
+        <w:b/>
+        <w:bCs/>
+      </w:rPr>
+      <w:tblPr/>
+      <w:tcPr>
+        <w:tcBorders>
+          <w:top w:val="double" w:sz="6" w:space="0" w:color="000000" w:themeColor="text1"/>
+          <w:left w:val="single" w:sz="8" w:space="0" w:color="000000" w:themeColor="text1"/>
+          <w:bottom w:val="single" w:sz="8" w:space="0" w:color="000000" w:themeColor="text1"/>
+          <w:right w:val="single" w:sz="8" w:space="0" w:color="000000" w:themeColor="text1"/>
+        </w:tcBorders>
+      </w:tcPr>
+    </w:tblStylePr>
+    <w:tblStylePr w:type="firstCol">
+      <w:rPr>
+        <w:b/>
+        <w:bCs/>
+      </w:rPr>
+    </w:tblStylePr>
+    <w:tblStylePr w:type="lastCol">
+      <w:rPr>
+        <w:b/>
+        <w:bCs/>
+      </w:rPr>
+    </w:tblStylePr>
+    <w:tblStylePr w:type="band1Vert">
+      <w:tblPr/>
+      <w:tcPr>
+        <w:tcBorders>
+          <w:top w:val="single" w:sz="8" w:space="0" w:color="000000" w:themeColor="text1"/>
+          <w:left w:val="single" w:sz="8" w:space="0" w:color="000000" w:themeColor="text1"/>
+          <w:bottom w:val="single" w:sz="8" w:space="0" w:color="000000" w:themeColor="text1"/>
+          <w:right w:val="single" w:sz="8" w:space="0" w:color="000000" w:themeColor="text1"/>
+        </w:tcBorders>
+      </w:tcPr>
+    </w:tblStylePr>
+    <w:tblStylePr w:type="band1Horz">
+      <w:tblPr/>
+      <w:tcPr>
+        <w:tcBorders>
+          <w:top w:val="single" w:sz="8" w:space="0" w:color="000000" w:themeColor="text1"/>
+          <w:left w:val="single" w:sz="8" w:space="0" w:color="000000" w:themeColor="text1"/>
+          <w:bottom w:val="single" w:sz="8" w:space="0" w:color="000000" w:themeColor="text1"/>
+          <w:right w:val="single" w:sz="8" w:space="0" w:color="000000" w:themeColor="text1"/>
+        </w:tcBorders>
+      </w:tcPr>
+    </w:tblStylePr>
   </w:style>
 </w:styles>
 </file>

</xml_diff>